<commit_message>
mas ejercicios tema 12
</commit_message>
<xml_diff>
--- a/Tema12/Ejercicios/HOJA_2_DE_EJERCICIOS_TEMA_12.docx
+++ b/Tema12/Ejercicios/HOJA_2_DE_EJERCICIOS_TEMA_12.docx
@@ -5923,6 +5923,2104 @@
         <w:spacing w:after="0" w:line="240" w:lineRule="auto"/>
         <w:ind w:left="708"/>
         <w:rPr>
+          <w:rFonts w:ascii="Calibri" w:hAnsi="Calibri" w:cs="Calibri"/>
+          <w:b/>
+          <w:sz w:val="24"/>
+          <w:szCs w:val="24"/>
+        </w:rPr>
+      </w:pPr>
+    </w:p>
+    <w:p>
+      <w:pPr>
+        <w:autoSpaceDE w:val="0"/>
+        <w:autoSpaceDN w:val="0"/>
+        <w:adjustRightInd w:val="0"/>
+        <w:spacing w:after="0" w:line="240" w:lineRule="auto"/>
+        <w:ind w:left="708"/>
+        <w:rPr>
+          <w:rFonts w:ascii="Calibri" w:hAnsi="Calibri" w:cs="Calibri"/>
+          <w:sz w:val="24"/>
+          <w:szCs w:val="24"/>
+          <w:lang w:val="en-US"/>
+        </w:rPr>
+      </w:pPr>
+      <w:proofErr w:type="gramStart"/>
+      <w:r>
+        <w:rPr>
+          <w:rFonts w:ascii="Calibri" w:hAnsi="Calibri" w:cs="Calibri"/>
+          <w:sz w:val="24"/>
+          <w:szCs w:val="24"/>
+          <w:lang w:val="en-US"/>
+        </w:rPr>
+        <w:t>create</w:t>
+      </w:r>
+      <w:proofErr w:type="gramEnd"/>
+      <w:r>
+        <w:rPr>
+          <w:rFonts w:ascii="Calibri" w:hAnsi="Calibri" w:cs="Calibri"/>
+          <w:sz w:val="24"/>
+          <w:szCs w:val="24"/>
+          <w:lang w:val="en-US"/>
+        </w:rPr>
+        <w:t xml:space="preserve"> or replace </w:t>
+      </w:r>
+    </w:p>
+    <w:p>
+      <w:pPr>
+        <w:autoSpaceDE w:val="0"/>
+        <w:autoSpaceDN w:val="0"/>
+        <w:adjustRightInd w:val="0"/>
+        <w:spacing w:after="0" w:line="240" w:lineRule="auto"/>
+        <w:ind w:left="708"/>
+        <w:rPr>
+          <w:rFonts w:ascii="Calibri" w:hAnsi="Calibri" w:cs="Calibri"/>
+          <w:sz w:val="24"/>
+          <w:szCs w:val="24"/>
+          <w:lang w:val="en-US"/>
+        </w:rPr>
+      </w:pPr>
+      <w:r>
+        <w:rPr>
+          <w:rFonts w:ascii="Calibri" w:hAnsi="Calibri" w:cs="Calibri"/>
+          <w:sz w:val="24"/>
+          <w:szCs w:val="24"/>
+          <w:lang w:val="en-US"/>
+        </w:rPr>
+        <w:t>PROCEDURE ejercicio6_tema12</w:t>
+      </w:r>
+    </w:p>
+    <w:p>
+      <w:pPr>
+        <w:autoSpaceDE w:val="0"/>
+        <w:autoSpaceDN w:val="0"/>
+        <w:adjustRightInd w:val="0"/>
+        <w:spacing w:after="0" w:line="240" w:lineRule="auto"/>
+        <w:ind w:left="708"/>
+        <w:rPr>
+          <w:rFonts w:ascii="Calibri" w:hAnsi="Calibri" w:cs="Calibri"/>
+          <w:sz w:val="24"/>
+          <w:szCs w:val="24"/>
+          <w:lang w:val="en-US"/>
+        </w:rPr>
+      </w:pPr>
+      <w:proofErr w:type="gramStart"/>
+      <w:r>
+        <w:rPr>
+          <w:rFonts w:ascii="Calibri" w:hAnsi="Calibri" w:cs="Calibri"/>
+          <w:sz w:val="24"/>
+          <w:szCs w:val="24"/>
+          <w:lang w:val="en-US"/>
+        </w:rPr>
+        <w:t>is</w:t>
+      </w:r>
+      <w:proofErr w:type="gramEnd"/>
+    </w:p>
+    <w:p>
+      <w:pPr>
+        <w:autoSpaceDE w:val="0"/>
+        <w:autoSpaceDN w:val="0"/>
+        <w:adjustRightInd w:val="0"/>
+        <w:spacing w:after="0" w:line="240" w:lineRule="auto"/>
+        <w:ind w:left="708"/>
+        <w:rPr>
+          <w:rFonts w:ascii="Calibri" w:hAnsi="Calibri" w:cs="Calibri"/>
+          <w:sz w:val="24"/>
+          <w:szCs w:val="24"/>
+          <w:lang w:val="en-US"/>
+        </w:rPr>
+      </w:pPr>
+    </w:p>
+    <w:p>
+      <w:pPr>
+        <w:autoSpaceDE w:val="0"/>
+        <w:autoSpaceDN w:val="0"/>
+        <w:adjustRightInd w:val="0"/>
+        <w:spacing w:after="0" w:line="240" w:lineRule="auto"/>
+        <w:ind w:left="708"/>
+        <w:rPr>
+          <w:rFonts w:ascii="Calibri" w:hAnsi="Calibri" w:cs="Calibri"/>
+          <w:sz w:val="24"/>
+          <w:szCs w:val="24"/>
+          <w:lang w:val="en-US"/>
+        </w:rPr>
+      </w:pPr>
+      <w:proofErr w:type="gramStart"/>
+      <w:r>
+        <w:rPr>
+          <w:rFonts w:ascii="Calibri" w:hAnsi="Calibri" w:cs="Calibri"/>
+          <w:sz w:val="24"/>
+          <w:szCs w:val="24"/>
+          <w:lang w:val="en-US"/>
+        </w:rPr>
+        <w:t>cursor</w:t>
+      </w:r>
+      <w:proofErr w:type="gramEnd"/>
+      <w:r>
+        <w:rPr>
+          <w:rFonts w:ascii="Calibri" w:hAnsi="Calibri" w:cs="Calibri"/>
+          <w:sz w:val="24"/>
+          <w:szCs w:val="24"/>
+          <w:lang w:val="en-US"/>
+        </w:rPr>
+        <w:t xml:space="preserve"> cur1 is</w:t>
+      </w:r>
+    </w:p>
+    <w:p>
+      <w:pPr>
+        <w:autoSpaceDE w:val="0"/>
+        <w:autoSpaceDN w:val="0"/>
+        <w:adjustRightInd w:val="0"/>
+        <w:spacing w:after="0" w:line="240" w:lineRule="auto"/>
+        <w:ind w:left="708"/>
+        <w:rPr>
+          <w:rFonts w:ascii="Calibri" w:hAnsi="Calibri" w:cs="Calibri"/>
+          <w:sz w:val="24"/>
+          <w:szCs w:val="24"/>
+          <w:lang w:val="en-US"/>
+        </w:rPr>
+      </w:pPr>
+      <w:r>
+        <w:rPr>
+          <w:rFonts w:ascii="Calibri" w:hAnsi="Calibri" w:cs="Calibri"/>
+          <w:sz w:val="24"/>
+          <w:szCs w:val="24"/>
+          <w:lang w:val="en-US"/>
+        </w:rPr>
+        <w:t xml:space="preserve">  </w:t>
+      </w:r>
+      <w:proofErr w:type="gramStart"/>
+      <w:r>
+        <w:rPr>
+          <w:rFonts w:ascii="Calibri" w:hAnsi="Calibri" w:cs="Calibri"/>
+          <w:sz w:val="24"/>
+          <w:szCs w:val="24"/>
+          <w:lang w:val="en-US"/>
+        </w:rPr>
+        <w:t>select</w:t>
+      </w:r>
+      <w:proofErr w:type="gramEnd"/>
+      <w:r>
+        <w:rPr>
+          <w:rFonts w:ascii="Calibri" w:hAnsi="Calibri" w:cs="Calibri"/>
+          <w:sz w:val="24"/>
+          <w:szCs w:val="24"/>
+          <w:lang w:val="en-US"/>
+        </w:rPr>
+        <w:t xml:space="preserve"> </w:t>
+      </w:r>
+      <w:proofErr w:type="spellStart"/>
+      <w:r>
+        <w:rPr>
+          <w:rFonts w:ascii="Calibri" w:hAnsi="Calibri" w:cs="Calibri"/>
+          <w:sz w:val="24"/>
+          <w:szCs w:val="24"/>
+          <w:lang w:val="en-US"/>
+        </w:rPr>
+        <w:t>nombre</w:t>
+      </w:r>
+      <w:proofErr w:type="spellEnd"/>
+      <w:r>
+        <w:rPr>
+          <w:rFonts w:ascii="Calibri" w:hAnsi="Calibri" w:cs="Calibri"/>
+          <w:sz w:val="24"/>
+          <w:szCs w:val="24"/>
+          <w:lang w:val="en-US"/>
+        </w:rPr>
+        <w:t xml:space="preserve">, </w:t>
+      </w:r>
+      <w:proofErr w:type="spellStart"/>
+      <w:r>
+        <w:rPr>
+          <w:rFonts w:ascii="Calibri" w:hAnsi="Calibri" w:cs="Calibri"/>
+          <w:sz w:val="24"/>
+          <w:szCs w:val="24"/>
+          <w:lang w:val="en-US"/>
+        </w:rPr>
+        <w:t>precio_venta</w:t>
+      </w:r>
+      <w:proofErr w:type="spellEnd"/>
+      <w:r>
+        <w:rPr>
+          <w:rFonts w:ascii="Calibri" w:hAnsi="Calibri" w:cs="Calibri"/>
+          <w:sz w:val="24"/>
+          <w:szCs w:val="24"/>
+          <w:lang w:val="en-US"/>
+        </w:rPr>
+        <w:t xml:space="preserve">, stock, </w:t>
+      </w:r>
+      <w:proofErr w:type="spellStart"/>
+      <w:r>
+        <w:rPr>
+          <w:rFonts w:ascii="Calibri" w:hAnsi="Calibri" w:cs="Calibri"/>
+          <w:sz w:val="24"/>
+          <w:szCs w:val="24"/>
+          <w:lang w:val="en-US"/>
+        </w:rPr>
+        <w:t>id_categoria</w:t>
+      </w:r>
+      <w:proofErr w:type="spellEnd"/>
+      <w:r>
+        <w:rPr>
+          <w:rFonts w:ascii="Calibri" w:hAnsi="Calibri" w:cs="Calibri"/>
+          <w:sz w:val="24"/>
+          <w:szCs w:val="24"/>
+          <w:lang w:val="en-US"/>
+        </w:rPr>
+        <w:t xml:space="preserve"> from </w:t>
+      </w:r>
+      <w:proofErr w:type="spellStart"/>
+      <w:r>
+        <w:rPr>
+          <w:rFonts w:ascii="Calibri" w:hAnsi="Calibri" w:cs="Calibri"/>
+          <w:sz w:val="24"/>
+          <w:szCs w:val="24"/>
+          <w:lang w:val="en-US"/>
+        </w:rPr>
+        <w:t>productos</w:t>
+      </w:r>
+      <w:proofErr w:type="spellEnd"/>
+    </w:p>
+    <w:p>
+      <w:pPr>
+        <w:autoSpaceDE w:val="0"/>
+        <w:autoSpaceDN w:val="0"/>
+        <w:adjustRightInd w:val="0"/>
+        <w:spacing w:after="0" w:line="240" w:lineRule="auto"/>
+        <w:ind w:left="708"/>
+        <w:rPr>
+          <w:rFonts w:ascii="Calibri" w:hAnsi="Calibri" w:cs="Calibri"/>
+          <w:sz w:val="24"/>
+          <w:szCs w:val="24"/>
+          <w:lang w:val="en-US"/>
+        </w:rPr>
+      </w:pPr>
+      <w:r>
+        <w:rPr>
+          <w:rFonts w:ascii="Calibri" w:hAnsi="Calibri" w:cs="Calibri"/>
+          <w:sz w:val="24"/>
+          <w:szCs w:val="24"/>
+          <w:lang w:val="en-US"/>
+        </w:rPr>
+        <w:t xml:space="preserve">  </w:t>
+      </w:r>
+      <w:proofErr w:type="gramStart"/>
+      <w:r>
+        <w:rPr>
+          <w:rFonts w:ascii="Calibri" w:hAnsi="Calibri" w:cs="Calibri"/>
+          <w:sz w:val="24"/>
+          <w:szCs w:val="24"/>
+          <w:lang w:val="en-US"/>
+        </w:rPr>
+        <w:t>order</w:t>
+      </w:r>
+      <w:proofErr w:type="gramEnd"/>
+      <w:r>
+        <w:rPr>
+          <w:rFonts w:ascii="Calibri" w:hAnsi="Calibri" w:cs="Calibri"/>
+          <w:sz w:val="24"/>
+          <w:szCs w:val="24"/>
+          <w:lang w:val="en-US"/>
+        </w:rPr>
+        <w:t xml:space="preserve"> by </w:t>
+      </w:r>
+      <w:proofErr w:type="spellStart"/>
+      <w:r>
+        <w:rPr>
+          <w:rFonts w:ascii="Calibri" w:hAnsi="Calibri" w:cs="Calibri"/>
+          <w:sz w:val="24"/>
+          <w:szCs w:val="24"/>
+          <w:lang w:val="en-US"/>
+        </w:rPr>
+        <w:t>id_categoria</w:t>
+      </w:r>
+      <w:proofErr w:type="spellEnd"/>
+      <w:r>
+        <w:rPr>
+          <w:rFonts w:ascii="Calibri" w:hAnsi="Calibri" w:cs="Calibri"/>
+          <w:sz w:val="24"/>
+          <w:szCs w:val="24"/>
+          <w:lang w:val="en-US"/>
+        </w:rPr>
+        <w:t>;</w:t>
+      </w:r>
+    </w:p>
+    <w:p>
+      <w:pPr>
+        <w:autoSpaceDE w:val="0"/>
+        <w:autoSpaceDN w:val="0"/>
+        <w:adjustRightInd w:val="0"/>
+        <w:spacing w:after="0" w:line="240" w:lineRule="auto"/>
+        <w:ind w:left="708"/>
+        <w:rPr>
+          <w:rFonts w:ascii="Calibri" w:hAnsi="Calibri" w:cs="Calibri"/>
+          <w:sz w:val="24"/>
+          <w:szCs w:val="24"/>
+          <w:lang w:val="en-US"/>
+        </w:rPr>
+      </w:pPr>
+      <w:r>
+        <w:rPr>
+          <w:rFonts w:ascii="Calibri" w:hAnsi="Calibri" w:cs="Calibri"/>
+          <w:sz w:val="24"/>
+          <w:szCs w:val="24"/>
+          <w:lang w:val="en-US"/>
+        </w:rPr>
+        <w:t xml:space="preserve">  </w:t>
+      </w:r>
+    </w:p>
+    <w:p>
+      <w:pPr>
+        <w:autoSpaceDE w:val="0"/>
+        <w:autoSpaceDN w:val="0"/>
+        <w:adjustRightInd w:val="0"/>
+        <w:spacing w:after="0" w:line="240" w:lineRule="auto"/>
+        <w:ind w:left="708"/>
+        <w:rPr>
+          <w:rFonts w:ascii="Calibri" w:hAnsi="Calibri" w:cs="Calibri"/>
+          <w:sz w:val="24"/>
+          <w:szCs w:val="24"/>
+          <w:lang w:val="en-US"/>
+        </w:rPr>
+      </w:pPr>
+      <w:r>
+        <w:rPr>
+          <w:rFonts w:ascii="Calibri" w:hAnsi="Calibri" w:cs="Calibri"/>
+          <w:sz w:val="24"/>
+          <w:szCs w:val="24"/>
+          <w:lang w:val="en-US"/>
+        </w:rPr>
+        <w:t xml:space="preserve">  </w:t>
+      </w:r>
+      <w:proofErr w:type="spellStart"/>
+      <w:proofErr w:type="gramStart"/>
+      <w:r>
+        <w:rPr>
+          <w:rFonts w:ascii="Calibri" w:hAnsi="Calibri" w:cs="Calibri"/>
+          <w:sz w:val="24"/>
+          <w:szCs w:val="24"/>
+          <w:lang w:val="en-US"/>
+        </w:rPr>
+        <w:t>v_id_categoria</w:t>
+      </w:r>
+      <w:proofErr w:type="spellEnd"/>
+      <w:proofErr w:type="gramEnd"/>
+      <w:r>
+        <w:rPr>
+          <w:rFonts w:ascii="Calibri" w:hAnsi="Calibri" w:cs="Calibri"/>
+          <w:sz w:val="24"/>
+          <w:szCs w:val="24"/>
+          <w:lang w:val="en-US"/>
+        </w:rPr>
+        <w:t xml:space="preserve"> number(3);</w:t>
+      </w:r>
+    </w:p>
+    <w:p>
+      <w:pPr>
+        <w:autoSpaceDE w:val="0"/>
+        <w:autoSpaceDN w:val="0"/>
+        <w:adjustRightInd w:val="0"/>
+        <w:spacing w:after="0" w:line="240" w:lineRule="auto"/>
+        <w:ind w:left="708"/>
+        <w:rPr>
+          <w:rFonts w:ascii="Calibri" w:hAnsi="Calibri" w:cs="Calibri"/>
+          <w:sz w:val="24"/>
+          <w:szCs w:val="24"/>
+          <w:lang w:val="en-US"/>
+        </w:rPr>
+      </w:pPr>
+      <w:r>
+        <w:rPr>
+          <w:rFonts w:ascii="Calibri" w:hAnsi="Calibri" w:cs="Calibri"/>
+          <w:sz w:val="24"/>
+          <w:szCs w:val="24"/>
+          <w:lang w:val="en-US"/>
+        </w:rPr>
+        <w:t xml:space="preserve">  </w:t>
+      </w:r>
+      <w:proofErr w:type="spellStart"/>
+      <w:proofErr w:type="gramStart"/>
+      <w:r>
+        <w:rPr>
+          <w:rFonts w:ascii="Calibri" w:hAnsi="Calibri" w:cs="Calibri"/>
+          <w:sz w:val="24"/>
+          <w:szCs w:val="24"/>
+          <w:lang w:val="en-US"/>
+        </w:rPr>
+        <w:t>v_id_catcomodin</w:t>
+      </w:r>
+      <w:proofErr w:type="spellEnd"/>
+      <w:proofErr w:type="gramEnd"/>
+      <w:r>
+        <w:rPr>
+          <w:rFonts w:ascii="Calibri" w:hAnsi="Calibri" w:cs="Calibri"/>
+          <w:sz w:val="24"/>
+          <w:szCs w:val="24"/>
+          <w:lang w:val="en-US"/>
+        </w:rPr>
+        <w:t xml:space="preserve"> number(3):=1;</w:t>
+      </w:r>
+    </w:p>
+    <w:p>
+      <w:pPr>
+        <w:autoSpaceDE w:val="0"/>
+        <w:autoSpaceDN w:val="0"/>
+        <w:adjustRightInd w:val="0"/>
+        <w:spacing w:after="0" w:line="240" w:lineRule="auto"/>
+        <w:ind w:left="708"/>
+        <w:rPr>
+          <w:rFonts w:ascii="Calibri" w:hAnsi="Calibri" w:cs="Calibri"/>
+          <w:sz w:val="24"/>
+          <w:szCs w:val="24"/>
+        </w:rPr>
+      </w:pPr>
+      <w:r>
+        <w:rPr>
+          <w:rFonts w:ascii="Calibri" w:hAnsi="Calibri" w:cs="Calibri"/>
+          <w:sz w:val="24"/>
+          <w:szCs w:val="24"/>
+          <w:lang w:val="en-US"/>
+        </w:rPr>
+        <w:t xml:space="preserve">  </w:t>
+      </w:r>
+      <w:proofErr w:type="spellStart"/>
+      <w:r>
+        <w:rPr>
+          <w:rFonts w:ascii="Calibri" w:hAnsi="Calibri" w:cs="Calibri"/>
+          <w:sz w:val="24"/>
+          <w:szCs w:val="24"/>
+        </w:rPr>
+        <w:t>v_nombre</w:t>
+      </w:r>
+      <w:proofErr w:type="spellEnd"/>
+      <w:r>
+        <w:rPr>
+          <w:rFonts w:ascii="Calibri" w:hAnsi="Calibri" w:cs="Calibri"/>
+          <w:sz w:val="24"/>
+          <w:szCs w:val="24"/>
+        </w:rPr>
+        <w:t xml:space="preserve"> </w:t>
+      </w:r>
+      <w:proofErr w:type="spellStart"/>
+      <w:proofErr w:type="gramStart"/>
+      <w:r>
+        <w:rPr>
+          <w:rFonts w:ascii="Calibri" w:hAnsi="Calibri" w:cs="Calibri"/>
+          <w:sz w:val="24"/>
+          <w:szCs w:val="24"/>
+        </w:rPr>
+        <w:t>varchar</w:t>
+      </w:r>
+      <w:proofErr w:type="spellEnd"/>
+      <w:r>
+        <w:rPr>
+          <w:rFonts w:ascii="Calibri" w:hAnsi="Calibri" w:cs="Calibri"/>
+          <w:sz w:val="24"/>
+          <w:szCs w:val="24"/>
+        </w:rPr>
+        <w:t>(</w:t>
+      </w:r>
+      <w:proofErr w:type="gramEnd"/>
+      <w:r>
+        <w:rPr>
+          <w:rFonts w:ascii="Calibri" w:hAnsi="Calibri" w:cs="Calibri"/>
+          <w:sz w:val="24"/>
+          <w:szCs w:val="24"/>
+        </w:rPr>
+        <w:t>100);</w:t>
+      </w:r>
+    </w:p>
+    <w:p>
+      <w:pPr>
+        <w:autoSpaceDE w:val="0"/>
+        <w:autoSpaceDN w:val="0"/>
+        <w:adjustRightInd w:val="0"/>
+        <w:spacing w:after="0" w:line="240" w:lineRule="auto"/>
+        <w:ind w:left="708"/>
+        <w:rPr>
+          <w:rFonts w:ascii="Calibri" w:hAnsi="Calibri" w:cs="Calibri"/>
+          <w:sz w:val="24"/>
+          <w:szCs w:val="24"/>
+        </w:rPr>
+      </w:pPr>
+      <w:r>
+        <w:rPr>
+          <w:rFonts w:ascii="Calibri" w:hAnsi="Calibri" w:cs="Calibri"/>
+          <w:sz w:val="24"/>
+          <w:szCs w:val="24"/>
+        </w:rPr>
+        <w:t xml:space="preserve">  </w:t>
+      </w:r>
+      <w:proofErr w:type="spellStart"/>
+      <w:r>
+        <w:rPr>
+          <w:rFonts w:ascii="Calibri" w:hAnsi="Calibri" w:cs="Calibri"/>
+          <w:sz w:val="24"/>
+          <w:szCs w:val="24"/>
+        </w:rPr>
+        <w:t>v_precio_venta</w:t>
+      </w:r>
+      <w:proofErr w:type="spellEnd"/>
+      <w:r>
+        <w:rPr>
+          <w:rFonts w:ascii="Calibri" w:hAnsi="Calibri" w:cs="Calibri"/>
+          <w:sz w:val="24"/>
+          <w:szCs w:val="24"/>
+        </w:rPr>
+        <w:t xml:space="preserve"> </w:t>
+      </w:r>
+      <w:proofErr w:type="spellStart"/>
+      <w:proofErr w:type="gramStart"/>
+      <w:r>
+        <w:rPr>
+          <w:rFonts w:ascii="Calibri" w:hAnsi="Calibri" w:cs="Calibri"/>
+          <w:sz w:val="24"/>
+          <w:szCs w:val="24"/>
+        </w:rPr>
+        <w:t>number</w:t>
+      </w:r>
+      <w:proofErr w:type="spellEnd"/>
+      <w:r>
+        <w:rPr>
+          <w:rFonts w:ascii="Calibri" w:hAnsi="Calibri" w:cs="Calibri"/>
+          <w:sz w:val="24"/>
+          <w:szCs w:val="24"/>
+        </w:rPr>
+        <w:t>(</w:t>
+      </w:r>
+      <w:proofErr w:type="gramEnd"/>
+      <w:r>
+        <w:rPr>
+          <w:rFonts w:ascii="Calibri" w:hAnsi="Calibri" w:cs="Calibri"/>
+          <w:sz w:val="24"/>
+          <w:szCs w:val="24"/>
+        </w:rPr>
+        <w:t>10);</w:t>
+      </w:r>
+    </w:p>
+    <w:p>
+      <w:pPr>
+        <w:autoSpaceDE w:val="0"/>
+        <w:autoSpaceDN w:val="0"/>
+        <w:adjustRightInd w:val="0"/>
+        <w:spacing w:after="0" w:line="240" w:lineRule="auto"/>
+        <w:ind w:left="708"/>
+        <w:rPr>
+          <w:rFonts w:ascii="Calibri" w:hAnsi="Calibri" w:cs="Calibri"/>
+          <w:sz w:val="24"/>
+          <w:szCs w:val="24"/>
+        </w:rPr>
+      </w:pPr>
+      <w:r>
+        <w:rPr>
+          <w:rFonts w:ascii="Calibri" w:hAnsi="Calibri" w:cs="Calibri"/>
+          <w:sz w:val="24"/>
+          <w:szCs w:val="24"/>
+        </w:rPr>
+        <w:t xml:space="preserve">  </w:t>
+      </w:r>
+      <w:proofErr w:type="spellStart"/>
+      <w:r>
+        <w:rPr>
+          <w:rFonts w:ascii="Calibri" w:hAnsi="Calibri" w:cs="Calibri"/>
+          <w:sz w:val="24"/>
+          <w:szCs w:val="24"/>
+        </w:rPr>
+        <w:t>v_precio_venta_total</w:t>
+      </w:r>
+      <w:proofErr w:type="spellEnd"/>
+      <w:r>
+        <w:rPr>
+          <w:rFonts w:ascii="Calibri" w:hAnsi="Calibri" w:cs="Calibri"/>
+          <w:sz w:val="24"/>
+          <w:szCs w:val="24"/>
+        </w:rPr>
+        <w:t xml:space="preserve"> </w:t>
+      </w:r>
+      <w:proofErr w:type="spellStart"/>
+      <w:proofErr w:type="gramStart"/>
+      <w:r>
+        <w:rPr>
+          <w:rFonts w:ascii="Calibri" w:hAnsi="Calibri" w:cs="Calibri"/>
+          <w:sz w:val="24"/>
+          <w:szCs w:val="24"/>
+        </w:rPr>
+        <w:t>number</w:t>
+      </w:r>
+      <w:proofErr w:type="spellEnd"/>
+      <w:r>
+        <w:rPr>
+          <w:rFonts w:ascii="Calibri" w:hAnsi="Calibri" w:cs="Calibri"/>
+          <w:sz w:val="24"/>
+          <w:szCs w:val="24"/>
+        </w:rPr>
+        <w:t>(</w:t>
+      </w:r>
+      <w:proofErr w:type="gramEnd"/>
+      <w:r>
+        <w:rPr>
+          <w:rFonts w:ascii="Calibri" w:hAnsi="Calibri" w:cs="Calibri"/>
+          <w:sz w:val="24"/>
+          <w:szCs w:val="24"/>
+        </w:rPr>
+        <w:t>10):=0;</w:t>
+      </w:r>
+    </w:p>
+    <w:p>
+      <w:pPr>
+        <w:autoSpaceDE w:val="0"/>
+        <w:autoSpaceDN w:val="0"/>
+        <w:adjustRightInd w:val="0"/>
+        <w:spacing w:after="0" w:line="240" w:lineRule="auto"/>
+        <w:ind w:left="708"/>
+        <w:rPr>
+          <w:rFonts w:ascii="Calibri" w:hAnsi="Calibri" w:cs="Calibri"/>
+          <w:sz w:val="24"/>
+          <w:szCs w:val="24"/>
+          <w:lang w:val="en-US"/>
+        </w:rPr>
+      </w:pPr>
+      <w:r>
+        <w:rPr>
+          <w:rFonts w:ascii="Calibri" w:hAnsi="Calibri" w:cs="Calibri"/>
+          <w:sz w:val="24"/>
+          <w:szCs w:val="24"/>
+        </w:rPr>
+        <w:t xml:space="preserve">  </w:t>
+      </w:r>
+      <w:proofErr w:type="spellStart"/>
+      <w:proofErr w:type="gramStart"/>
+      <w:r>
+        <w:rPr>
+          <w:rFonts w:ascii="Calibri" w:hAnsi="Calibri" w:cs="Calibri"/>
+          <w:sz w:val="24"/>
+          <w:szCs w:val="24"/>
+          <w:lang w:val="en-US"/>
+        </w:rPr>
+        <w:t>v_stock</w:t>
+      </w:r>
+      <w:proofErr w:type="spellEnd"/>
+      <w:proofErr w:type="gramEnd"/>
+      <w:r>
+        <w:rPr>
+          <w:rFonts w:ascii="Calibri" w:hAnsi="Calibri" w:cs="Calibri"/>
+          <w:sz w:val="24"/>
+          <w:szCs w:val="24"/>
+          <w:lang w:val="en-US"/>
+        </w:rPr>
+        <w:t xml:space="preserve"> number(10):=0;</w:t>
+      </w:r>
+    </w:p>
+    <w:p>
+      <w:pPr>
+        <w:autoSpaceDE w:val="0"/>
+        <w:autoSpaceDN w:val="0"/>
+        <w:adjustRightInd w:val="0"/>
+        <w:spacing w:after="0" w:line="240" w:lineRule="auto"/>
+        <w:ind w:left="708"/>
+        <w:rPr>
+          <w:rFonts w:ascii="Calibri" w:hAnsi="Calibri" w:cs="Calibri"/>
+          <w:sz w:val="24"/>
+          <w:szCs w:val="24"/>
+          <w:lang w:val="en-US"/>
+        </w:rPr>
+      </w:pPr>
+      <w:r>
+        <w:rPr>
+          <w:rFonts w:ascii="Calibri" w:hAnsi="Calibri" w:cs="Calibri"/>
+          <w:sz w:val="24"/>
+          <w:szCs w:val="24"/>
+          <w:lang w:val="en-US"/>
+        </w:rPr>
+        <w:t xml:space="preserve">  </w:t>
+      </w:r>
+      <w:proofErr w:type="spellStart"/>
+      <w:proofErr w:type="gramStart"/>
+      <w:r>
+        <w:rPr>
+          <w:rFonts w:ascii="Calibri" w:hAnsi="Calibri" w:cs="Calibri"/>
+          <w:sz w:val="24"/>
+          <w:szCs w:val="24"/>
+          <w:lang w:val="en-US"/>
+        </w:rPr>
+        <w:t>v_stock_total</w:t>
+      </w:r>
+      <w:proofErr w:type="spellEnd"/>
+      <w:proofErr w:type="gramEnd"/>
+      <w:r>
+        <w:rPr>
+          <w:rFonts w:ascii="Calibri" w:hAnsi="Calibri" w:cs="Calibri"/>
+          <w:sz w:val="24"/>
+          <w:szCs w:val="24"/>
+          <w:lang w:val="en-US"/>
+        </w:rPr>
+        <w:t xml:space="preserve"> number(10):=0;</w:t>
+      </w:r>
+    </w:p>
+    <w:p>
+      <w:pPr>
+        <w:autoSpaceDE w:val="0"/>
+        <w:autoSpaceDN w:val="0"/>
+        <w:adjustRightInd w:val="0"/>
+        <w:spacing w:after="0" w:line="240" w:lineRule="auto"/>
+        <w:ind w:left="708"/>
+        <w:rPr>
+          <w:rFonts w:ascii="Calibri" w:hAnsi="Calibri" w:cs="Calibri"/>
+          <w:sz w:val="24"/>
+          <w:szCs w:val="24"/>
+          <w:lang w:val="en-US"/>
+        </w:rPr>
+      </w:pPr>
+      <w:r>
+        <w:rPr>
+          <w:rFonts w:ascii="Calibri" w:hAnsi="Calibri" w:cs="Calibri"/>
+          <w:sz w:val="24"/>
+          <w:szCs w:val="24"/>
+          <w:lang w:val="en-US"/>
+        </w:rPr>
+        <w:t xml:space="preserve">  </w:t>
+      </w:r>
+      <w:proofErr w:type="spellStart"/>
+      <w:proofErr w:type="gramStart"/>
+      <w:r>
+        <w:rPr>
+          <w:rFonts w:ascii="Calibri" w:hAnsi="Calibri" w:cs="Calibri"/>
+          <w:sz w:val="24"/>
+          <w:szCs w:val="24"/>
+          <w:lang w:val="en-US"/>
+        </w:rPr>
+        <w:t>v_numeroprod</w:t>
+      </w:r>
+      <w:proofErr w:type="spellEnd"/>
+      <w:proofErr w:type="gramEnd"/>
+      <w:r>
+        <w:rPr>
+          <w:rFonts w:ascii="Calibri" w:hAnsi="Calibri" w:cs="Calibri"/>
+          <w:sz w:val="24"/>
+          <w:szCs w:val="24"/>
+          <w:lang w:val="en-US"/>
+        </w:rPr>
+        <w:t xml:space="preserve"> number(3):=0;</w:t>
+      </w:r>
+    </w:p>
+    <w:p>
+      <w:pPr>
+        <w:autoSpaceDE w:val="0"/>
+        <w:autoSpaceDN w:val="0"/>
+        <w:adjustRightInd w:val="0"/>
+        <w:spacing w:after="0" w:line="240" w:lineRule="auto"/>
+        <w:ind w:left="708"/>
+        <w:rPr>
+          <w:rFonts w:ascii="Calibri" w:hAnsi="Calibri" w:cs="Calibri"/>
+          <w:sz w:val="24"/>
+          <w:szCs w:val="24"/>
+          <w:lang w:val="en-US"/>
+        </w:rPr>
+      </w:pPr>
+      <w:r>
+        <w:rPr>
+          <w:rFonts w:ascii="Calibri" w:hAnsi="Calibri" w:cs="Calibri"/>
+          <w:sz w:val="24"/>
+          <w:szCs w:val="24"/>
+          <w:lang w:val="en-US"/>
+        </w:rPr>
+        <w:t xml:space="preserve">  </w:t>
+      </w:r>
+      <w:proofErr w:type="spellStart"/>
+      <w:proofErr w:type="gramStart"/>
+      <w:r>
+        <w:rPr>
+          <w:rFonts w:ascii="Calibri" w:hAnsi="Calibri" w:cs="Calibri"/>
+          <w:sz w:val="24"/>
+          <w:szCs w:val="24"/>
+          <w:lang w:val="en-US"/>
+        </w:rPr>
+        <w:t>v_numeroprod_total</w:t>
+      </w:r>
+      <w:proofErr w:type="spellEnd"/>
+      <w:proofErr w:type="gramEnd"/>
+      <w:r>
+        <w:rPr>
+          <w:rFonts w:ascii="Calibri" w:hAnsi="Calibri" w:cs="Calibri"/>
+          <w:sz w:val="24"/>
+          <w:szCs w:val="24"/>
+          <w:lang w:val="en-US"/>
+        </w:rPr>
+        <w:t xml:space="preserve"> number(3):=0;</w:t>
+      </w:r>
+    </w:p>
+    <w:p>
+      <w:pPr>
+        <w:autoSpaceDE w:val="0"/>
+        <w:autoSpaceDN w:val="0"/>
+        <w:adjustRightInd w:val="0"/>
+        <w:spacing w:after="0" w:line="240" w:lineRule="auto"/>
+        <w:ind w:left="708"/>
+        <w:rPr>
+          <w:rFonts w:ascii="Calibri" w:hAnsi="Calibri" w:cs="Calibri"/>
+          <w:sz w:val="24"/>
+          <w:szCs w:val="24"/>
+          <w:lang w:val="en-US"/>
+        </w:rPr>
+      </w:pPr>
+      <w:proofErr w:type="gramStart"/>
+      <w:r>
+        <w:rPr>
+          <w:rFonts w:ascii="Calibri" w:hAnsi="Calibri" w:cs="Calibri"/>
+          <w:sz w:val="24"/>
+          <w:szCs w:val="24"/>
+          <w:lang w:val="en-US"/>
+        </w:rPr>
+        <w:t>begin</w:t>
+      </w:r>
+      <w:proofErr w:type="gramEnd"/>
+    </w:p>
+    <w:p>
+      <w:pPr>
+        <w:autoSpaceDE w:val="0"/>
+        <w:autoSpaceDN w:val="0"/>
+        <w:adjustRightInd w:val="0"/>
+        <w:spacing w:after="0" w:line="240" w:lineRule="auto"/>
+        <w:ind w:left="708"/>
+        <w:rPr>
+          <w:rFonts w:ascii="Calibri" w:hAnsi="Calibri" w:cs="Calibri"/>
+          <w:sz w:val="24"/>
+          <w:szCs w:val="24"/>
+          <w:lang w:val="en-US"/>
+        </w:rPr>
+      </w:pPr>
+      <w:r>
+        <w:rPr>
+          <w:rFonts w:ascii="Calibri" w:hAnsi="Calibri" w:cs="Calibri"/>
+          <w:sz w:val="24"/>
+          <w:szCs w:val="24"/>
+          <w:lang w:val="en-US"/>
+        </w:rPr>
+        <w:t xml:space="preserve">    OPEN cur1;</w:t>
+      </w:r>
+    </w:p>
+    <w:p>
+      <w:pPr>
+        <w:autoSpaceDE w:val="0"/>
+        <w:autoSpaceDN w:val="0"/>
+        <w:adjustRightInd w:val="0"/>
+        <w:spacing w:after="0" w:line="240" w:lineRule="auto"/>
+        <w:ind w:left="708"/>
+        <w:rPr>
+          <w:rFonts w:ascii="Calibri" w:hAnsi="Calibri" w:cs="Calibri"/>
+          <w:sz w:val="24"/>
+          <w:szCs w:val="24"/>
+          <w:lang w:val="en-US"/>
+        </w:rPr>
+      </w:pPr>
+      <w:r>
+        <w:rPr>
+          <w:rFonts w:ascii="Calibri" w:hAnsi="Calibri" w:cs="Calibri"/>
+          <w:sz w:val="24"/>
+          <w:szCs w:val="24"/>
+          <w:lang w:val="en-US"/>
+        </w:rPr>
+        <w:t xml:space="preserve">     FETCH cur1 INTO </w:t>
+      </w:r>
+      <w:proofErr w:type="spellStart"/>
+      <w:r>
+        <w:rPr>
+          <w:rFonts w:ascii="Calibri" w:hAnsi="Calibri" w:cs="Calibri"/>
+          <w:sz w:val="24"/>
+          <w:szCs w:val="24"/>
+          <w:lang w:val="en-US"/>
+        </w:rPr>
+        <w:t>v_nombre</w:t>
+      </w:r>
+      <w:proofErr w:type="gramStart"/>
+      <w:r>
+        <w:rPr>
+          <w:rFonts w:ascii="Calibri" w:hAnsi="Calibri" w:cs="Calibri"/>
+          <w:sz w:val="24"/>
+          <w:szCs w:val="24"/>
+          <w:lang w:val="en-US"/>
+        </w:rPr>
+        <w:t>,v</w:t>
+      </w:r>
+      <w:proofErr w:type="gramEnd"/>
+      <w:r>
+        <w:rPr>
+          <w:rFonts w:ascii="Calibri" w:hAnsi="Calibri" w:cs="Calibri"/>
+          <w:sz w:val="24"/>
+          <w:szCs w:val="24"/>
+          <w:lang w:val="en-US"/>
+        </w:rPr>
+        <w:t>_precio_venta</w:t>
+      </w:r>
+      <w:proofErr w:type="spellEnd"/>
+      <w:r>
+        <w:rPr>
+          <w:rFonts w:ascii="Calibri" w:hAnsi="Calibri" w:cs="Calibri"/>
+          <w:sz w:val="24"/>
+          <w:szCs w:val="24"/>
+          <w:lang w:val="en-US"/>
+        </w:rPr>
+        <w:t xml:space="preserve">, </w:t>
+      </w:r>
+      <w:proofErr w:type="spellStart"/>
+      <w:r>
+        <w:rPr>
+          <w:rFonts w:ascii="Calibri" w:hAnsi="Calibri" w:cs="Calibri"/>
+          <w:sz w:val="24"/>
+          <w:szCs w:val="24"/>
+          <w:lang w:val="en-US"/>
+        </w:rPr>
+        <w:t>v_stock,v_id_categoria</w:t>
+      </w:r>
+      <w:proofErr w:type="spellEnd"/>
+      <w:r>
+        <w:rPr>
+          <w:rFonts w:ascii="Calibri" w:hAnsi="Calibri" w:cs="Calibri"/>
+          <w:sz w:val="24"/>
+          <w:szCs w:val="24"/>
+          <w:lang w:val="en-US"/>
+        </w:rPr>
+        <w:t>;</w:t>
+      </w:r>
+    </w:p>
+    <w:p>
+      <w:pPr>
+        <w:autoSpaceDE w:val="0"/>
+        <w:autoSpaceDN w:val="0"/>
+        <w:adjustRightInd w:val="0"/>
+        <w:spacing w:after="0" w:line="240" w:lineRule="auto"/>
+        <w:ind w:left="708"/>
+        <w:rPr>
+          <w:rFonts w:ascii="Calibri" w:hAnsi="Calibri" w:cs="Calibri"/>
+          <w:sz w:val="24"/>
+          <w:szCs w:val="24"/>
+          <w:lang w:val="en-US"/>
+        </w:rPr>
+      </w:pPr>
+      <w:r>
+        <w:rPr>
+          <w:rFonts w:ascii="Calibri" w:hAnsi="Calibri" w:cs="Calibri"/>
+          <w:sz w:val="24"/>
+          <w:szCs w:val="24"/>
+          <w:lang w:val="en-US"/>
+        </w:rPr>
+        <w:t xml:space="preserve">     DBMS_OUTPUT.PUT_</w:t>
+      </w:r>
+      <w:proofErr w:type="gramStart"/>
+      <w:r>
+        <w:rPr>
+          <w:rFonts w:ascii="Calibri" w:hAnsi="Calibri" w:cs="Calibri"/>
+          <w:sz w:val="24"/>
+          <w:szCs w:val="24"/>
+          <w:lang w:val="en-US"/>
+        </w:rPr>
+        <w:t>LINE(</w:t>
+      </w:r>
+      <w:proofErr w:type="gramEnd"/>
+      <w:r>
+        <w:rPr>
+          <w:rFonts w:ascii="Calibri" w:hAnsi="Calibri" w:cs="Calibri"/>
+          <w:sz w:val="24"/>
+          <w:szCs w:val="24"/>
+          <w:lang w:val="en-US"/>
+        </w:rPr>
+        <w:t>'</w:t>
+      </w:r>
+      <w:proofErr w:type="spellStart"/>
+      <w:r>
+        <w:rPr>
+          <w:rFonts w:ascii="Calibri" w:hAnsi="Calibri" w:cs="Calibri"/>
+          <w:sz w:val="24"/>
+          <w:szCs w:val="24"/>
+          <w:lang w:val="en-US"/>
+        </w:rPr>
+        <w:t>Categoria</w:t>
+      </w:r>
+      <w:proofErr w:type="spellEnd"/>
+      <w:r>
+        <w:rPr>
+          <w:rFonts w:ascii="Calibri" w:hAnsi="Calibri" w:cs="Calibri"/>
+          <w:sz w:val="24"/>
+          <w:szCs w:val="24"/>
+          <w:lang w:val="en-US"/>
+        </w:rPr>
+        <w:t xml:space="preserve"> ' || </w:t>
+      </w:r>
+      <w:proofErr w:type="spellStart"/>
+      <w:r>
+        <w:rPr>
+          <w:rFonts w:ascii="Calibri" w:hAnsi="Calibri" w:cs="Calibri"/>
+          <w:sz w:val="24"/>
+          <w:szCs w:val="24"/>
+          <w:lang w:val="en-US"/>
+        </w:rPr>
+        <w:t>v_id_categoria</w:t>
+      </w:r>
+      <w:proofErr w:type="spellEnd"/>
+      <w:r>
+        <w:rPr>
+          <w:rFonts w:ascii="Calibri" w:hAnsi="Calibri" w:cs="Calibri"/>
+          <w:sz w:val="24"/>
+          <w:szCs w:val="24"/>
+          <w:lang w:val="en-US"/>
+        </w:rPr>
+        <w:t xml:space="preserve"> || ':');</w:t>
+      </w:r>
+    </w:p>
+    <w:p>
+      <w:pPr>
+        <w:autoSpaceDE w:val="0"/>
+        <w:autoSpaceDN w:val="0"/>
+        <w:adjustRightInd w:val="0"/>
+        <w:spacing w:after="0" w:line="240" w:lineRule="auto"/>
+        <w:ind w:left="708"/>
+        <w:rPr>
+          <w:rFonts w:ascii="Calibri" w:hAnsi="Calibri" w:cs="Calibri"/>
+          <w:sz w:val="24"/>
+          <w:szCs w:val="24"/>
+        </w:rPr>
+      </w:pPr>
+      <w:r>
+        <w:rPr>
+          <w:rFonts w:ascii="Calibri" w:hAnsi="Calibri" w:cs="Calibri"/>
+          <w:sz w:val="24"/>
+          <w:szCs w:val="24"/>
+          <w:lang w:val="en-US"/>
+        </w:rPr>
+        <w:t xml:space="preserve">    </w:t>
+      </w:r>
+      <w:proofErr w:type="spellStart"/>
+      <w:proofErr w:type="gramStart"/>
+      <w:r>
+        <w:rPr>
+          <w:rFonts w:ascii="Calibri" w:hAnsi="Calibri" w:cs="Calibri"/>
+          <w:sz w:val="24"/>
+          <w:szCs w:val="24"/>
+        </w:rPr>
+        <w:t>while</w:t>
+      </w:r>
+      <w:proofErr w:type="spellEnd"/>
+      <w:r>
+        <w:rPr>
+          <w:rFonts w:ascii="Calibri" w:hAnsi="Calibri" w:cs="Calibri"/>
+          <w:sz w:val="24"/>
+          <w:szCs w:val="24"/>
+        </w:rPr>
+        <w:t>(</w:t>
+      </w:r>
+      <w:proofErr w:type="gramEnd"/>
+      <w:r>
+        <w:rPr>
+          <w:rFonts w:ascii="Calibri" w:hAnsi="Calibri" w:cs="Calibri"/>
+          <w:sz w:val="24"/>
+          <w:szCs w:val="24"/>
+        </w:rPr>
+        <w:t xml:space="preserve">cur1%found) </w:t>
+      </w:r>
+      <w:proofErr w:type="spellStart"/>
+      <w:r>
+        <w:rPr>
+          <w:rFonts w:ascii="Calibri" w:hAnsi="Calibri" w:cs="Calibri"/>
+          <w:sz w:val="24"/>
+          <w:szCs w:val="24"/>
+        </w:rPr>
+        <w:t>loop</w:t>
+      </w:r>
+      <w:proofErr w:type="spellEnd"/>
+    </w:p>
+    <w:p>
+      <w:pPr>
+        <w:autoSpaceDE w:val="0"/>
+        <w:autoSpaceDN w:val="0"/>
+        <w:adjustRightInd w:val="0"/>
+        <w:spacing w:after="0" w:line="240" w:lineRule="auto"/>
+        <w:ind w:left="708"/>
+        <w:rPr>
+          <w:rFonts w:ascii="Calibri" w:hAnsi="Calibri" w:cs="Calibri"/>
+          <w:sz w:val="24"/>
+          <w:szCs w:val="24"/>
+          <w:lang w:val="en-US"/>
+        </w:rPr>
+      </w:pPr>
+      <w:r>
+        <w:rPr>
+          <w:rFonts w:ascii="Calibri" w:hAnsi="Calibri" w:cs="Calibri"/>
+          <w:sz w:val="24"/>
+          <w:szCs w:val="24"/>
+          <w:lang w:val="en-US"/>
+        </w:rPr>
+        <w:t xml:space="preserve">      </w:t>
+      </w:r>
+      <w:proofErr w:type="spellStart"/>
+      <w:r>
+        <w:rPr>
+          <w:rFonts w:ascii="Calibri" w:hAnsi="Calibri" w:cs="Calibri"/>
+          <w:sz w:val="24"/>
+          <w:szCs w:val="24"/>
+          <w:lang w:val="en-US"/>
+        </w:rPr>
+        <w:t>v_stock_total</w:t>
+      </w:r>
+      <w:proofErr w:type="spellEnd"/>
+      <w:r>
+        <w:rPr>
+          <w:rFonts w:ascii="Calibri" w:hAnsi="Calibri" w:cs="Calibri"/>
+          <w:sz w:val="24"/>
+          <w:szCs w:val="24"/>
+          <w:lang w:val="en-US"/>
+        </w:rPr>
+        <w:t>:=</w:t>
+      </w:r>
+      <w:proofErr w:type="spellStart"/>
+      <w:r>
+        <w:rPr>
+          <w:rFonts w:ascii="Calibri" w:hAnsi="Calibri" w:cs="Calibri"/>
+          <w:sz w:val="24"/>
+          <w:szCs w:val="24"/>
+          <w:lang w:val="en-US"/>
+        </w:rPr>
+        <w:t>v_stock_total+v_stock</w:t>
+      </w:r>
+      <w:proofErr w:type="spellEnd"/>
+      <w:r>
+        <w:rPr>
+          <w:rFonts w:ascii="Calibri" w:hAnsi="Calibri" w:cs="Calibri"/>
+          <w:sz w:val="24"/>
+          <w:szCs w:val="24"/>
+          <w:lang w:val="en-US"/>
+        </w:rPr>
+        <w:t>;</w:t>
+      </w:r>
+    </w:p>
+    <w:p>
+      <w:pPr>
+        <w:autoSpaceDE w:val="0"/>
+        <w:autoSpaceDN w:val="0"/>
+        <w:adjustRightInd w:val="0"/>
+        <w:spacing w:after="0" w:line="240" w:lineRule="auto"/>
+        <w:ind w:left="708"/>
+        <w:rPr>
+          <w:rFonts w:ascii="Calibri" w:hAnsi="Calibri" w:cs="Calibri"/>
+          <w:sz w:val="24"/>
+          <w:szCs w:val="24"/>
+        </w:rPr>
+      </w:pPr>
+      <w:r>
+        <w:rPr>
+          <w:rFonts w:ascii="Calibri" w:hAnsi="Calibri" w:cs="Calibri"/>
+          <w:sz w:val="24"/>
+          <w:szCs w:val="24"/>
+          <w:lang w:val="en-US"/>
+        </w:rPr>
+        <w:t xml:space="preserve">      </w:t>
+      </w:r>
+      <w:r>
+        <w:rPr>
+          <w:rFonts w:ascii="Calibri" w:hAnsi="Calibri" w:cs="Calibri"/>
+          <w:sz w:val="24"/>
+          <w:szCs w:val="24"/>
+        </w:rPr>
+        <w:t>v_precio_venta_total:=v_precio_venta_total+v_precio_venta*v_stock;</w:t>
+      </w:r>
+    </w:p>
+    <w:p>
+      <w:pPr>
+        <w:autoSpaceDE w:val="0"/>
+        <w:autoSpaceDN w:val="0"/>
+        <w:adjustRightInd w:val="0"/>
+        <w:spacing w:after="0" w:line="240" w:lineRule="auto"/>
+        <w:ind w:left="708"/>
+        <w:rPr>
+          <w:rFonts w:ascii="Calibri" w:hAnsi="Calibri" w:cs="Calibri"/>
+          <w:sz w:val="24"/>
+          <w:szCs w:val="24"/>
+          <w:lang w:val="en-US"/>
+        </w:rPr>
+      </w:pPr>
+      <w:r>
+        <w:rPr>
+          <w:rFonts w:ascii="Calibri" w:hAnsi="Calibri" w:cs="Calibri"/>
+          <w:sz w:val="24"/>
+          <w:szCs w:val="24"/>
+        </w:rPr>
+        <w:t xml:space="preserve">      </w:t>
+      </w:r>
+      <w:proofErr w:type="gramStart"/>
+      <w:r>
+        <w:rPr>
+          <w:rFonts w:ascii="Calibri" w:hAnsi="Calibri" w:cs="Calibri"/>
+          <w:sz w:val="24"/>
+          <w:szCs w:val="24"/>
+          <w:lang w:val="en-US"/>
+        </w:rPr>
+        <w:t>if(</w:t>
+      </w:r>
+      <w:proofErr w:type="spellStart"/>
+      <w:proofErr w:type="gramEnd"/>
+      <w:r>
+        <w:rPr>
+          <w:rFonts w:ascii="Calibri" w:hAnsi="Calibri" w:cs="Calibri"/>
+          <w:sz w:val="24"/>
+          <w:szCs w:val="24"/>
+          <w:lang w:val="en-US"/>
+        </w:rPr>
+        <w:t>v_id_catcomodin</w:t>
+      </w:r>
+      <w:proofErr w:type="spellEnd"/>
+      <w:r>
+        <w:rPr>
+          <w:rFonts w:ascii="Calibri" w:hAnsi="Calibri" w:cs="Calibri"/>
+          <w:sz w:val="24"/>
+          <w:szCs w:val="24"/>
+          <w:lang w:val="en-US"/>
+        </w:rPr>
+        <w:t>!=</w:t>
+      </w:r>
+      <w:proofErr w:type="spellStart"/>
+      <w:r>
+        <w:rPr>
+          <w:rFonts w:ascii="Calibri" w:hAnsi="Calibri" w:cs="Calibri"/>
+          <w:sz w:val="24"/>
+          <w:szCs w:val="24"/>
+          <w:lang w:val="en-US"/>
+        </w:rPr>
+        <w:t>v_id_categoria</w:t>
+      </w:r>
+      <w:proofErr w:type="spellEnd"/>
+      <w:r>
+        <w:rPr>
+          <w:rFonts w:ascii="Calibri" w:hAnsi="Calibri" w:cs="Calibri"/>
+          <w:sz w:val="24"/>
+          <w:szCs w:val="24"/>
+          <w:lang w:val="en-US"/>
+        </w:rPr>
+        <w:t>) then</w:t>
+      </w:r>
+    </w:p>
+    <w:p>
+      <w:pPr>
+        <w:autoSpaceDE w:val="0"/>
+        <w:autoSpaceDN w:val="0"/>
+        <w:adjustRightInd w:val="0"/>
+        <w:spacing w:after="0" w:line="240" w:lineRule="auto"/>
+        <w:ind w:left="708"/>
+        <w:rPr>
+          <w:rFonts w:ascii="Calibri" w:hAnsi="Calibri" w:cs="Calibri"/>
+          <w:sz w:val="24"/>
+          <w:szCs w:val="24"/>
+          <w:lang w:val="en-US"/>
+        </w:rPr>
+      </w:pPr>
+      <w:r>
+        <w:rPr>
+          <w:rFonts w:ascii="Calibri" w:hAnsi="Calibri" w:cs="Calibri"/>
+          <w:sz w:val="24"/>
+          <w:szCs w:val="24"/>
+          <w:lang w:val="en-US"/>
+        </w:rPr>
+        <w:t xml:space="preserve">      </w:t>
+      </w:r>
+      <w:proofErr w:type="spellStart"/>
+      <w:r>
+        <w:rPr>
+          <w:rFonts w:ascii="Calibri" w:hAnsi="Calibri" w:cs="Calibri"/>
+          <w:sz w:val="24"/>
+          <w:szCs w:val="24"/>
+          <w:lang w:val="en-US"/>
+        </w:rPr>
+        <w:t>v_id_catcomodin</w:t>
+      </w:r>
+      <w:proofErr w:type="spellEnd"/>
+      <w:r>
+        <w:rPr>
+          <w:rFonts w:ascii="Calibri" w:hAnsi="Calibri" w:cs="Calibri"/>
+          <w:sz w:val="24"/>
+          <w:szCs w:val="24"/>
+          <w:lang w:val="en-US"/>
+        </w:rPr>
+        <w:t>:=v_id_catcomodin+1;</w:t>
+      </w:r>
+    </w:p>
+    <w:p>
+      <w:pPr>
+        <w:autoSpaceDE w:val="0"/>
+        <w:autoSpaceDN w:val="0"/>
+        <w:adjustRightInd w:val="0"/>
+        <w:spacing w:after="0" w:line="240" w:lineRule="auto"/>
+        <w:ind w:left="708"/>
+        <w:rPr>
+          <w:rFonts w:ascii="Calibri" w:hAnsi="Calibri" w:cs="Calibri"/>
+          <w:sz w:val="24"/>
+          <w:szCs w:val="24"/>
+          <w:lang w:val="en-US"/>
+        </w:rPr>
+      </w:pPr>
+      <w:r>
+        <w:rPr>
+          <w:rFonts w:ascii="Calibri" w:hAnsi="Calibri" w:cs="Calibri"/>
+          <w:sz w:val="24"/>
+          <w:szCs w:val="24"/>
+          <w:lang w:val="en-US"/>
+        </w:rPr>
+        <w:t xml:space="preserve">      DBMS_OUTPUT.PUT_</w:t>
+      </w:r>
+      <w:proofErr w:type="gramStart"/>
+      <w:r>
+        <w:rPr>
+          <w:rFonts w:ascii="Calibri" w:hAnsi="Calibri" w:cs="Calibri"/>
+          <w:sz w:val="24"/>
+          <w:szCs w:val="24"/>
+          <w:lang w:val="en-US"/>
+        </w:rPr>
+        <w:t>LINE(</w:t>
+      </w:r>
+      <w:proofErr w:type="gramEnd"/>
+      <w:r>
+        <w:rPr>
+          <w:rFonts w:ascii="Calibri" w:hAnsi="Calibri" w:cs="Calibri"/>
+          <w:sz w:val="24"/>
+          <w:szCs w:val="24"/>
+          <w:lang w:val="en-US"/>
+        </w:rPr>
+        <w:t>'</w:t>
+      </w:r>
+      <w:proofErr w:type="spellStart"/>
+      <w:r>
+        <w:rPr>
+          <w:rFonts w:ascii="Calibri" w:hAnsi="Calibri" w:cs="Calibri"/>
+          <w:sz w:val="24"/>
+          <w:szCs w:val="24"/>
+          <w:lang w:val="en-US"/>
+        </w:rPr>
+        <w:t>Categoria</w:t>
+      </w:r>
+      <w:proofErr w:type="spellEnd"/>
+      <w:r>
+        <w:rPr>
+          <w:rFonts w:ascii="Calibri" w:hAnsi="Calibri" w:cs="Calibri"/>
+          <w:sz w:val="24"/>
+          <w:szCs w:val="24"/>
+          <w:lang w:val="en-US"/>
+        </w:rPr>
+        <w:t xml:space="preserve"> ' || </w:t>
+      </w:r>
+      <w:proofErr w:type="spellStart"/>
+      <w:r>
+        <w:rPr>
+          <w:rFonts w:ascii="Calibri" w:hAnsi="Calibri" w:cs="Calibri"/>
+          <w:sz w:val="24"/>
+          <w:szCs w:val="24"/>
+          <w:lang w:val="en-US"/>
+        </w:rPr>
+        <w:t>v_id_categoria</w:t>
+      </w:r>
+      <w:proofErr w:type="spellEnd"/>
+      <w:r>
+        <w:rPr>
+          <w:rFonts w:ascii="Calibri" w:hAnsi="Calibri" w:cs="Calibri"/>
+          <w:sz w:val="24"/>
+          <w:szCs w:val="24"/>
+          <w:lang w:val="en-US"/>
+        </w:rPr>
+        <w:t xml:space="preserve"> || ':');</w:t>
+      </w:r>
+    </w:p>
+    <w:p>
+      <w:pPr>
+        <w:autoSpaceDE w:val="0"/>
+        <w:autoSpaceDN w:val="0"/>
+        <w:adjustRightInd w:val="0"/>
+        <w:spacing w:after="0" w:line="240" w:lineRule="auto"/>
+        <w:ind w:left="708"/>
+        <w:rPr>
+          <w:rFonts w:ascii="Calibri" w:hAnsi="Calibri" w:cs="Calibri"/>
+          <w:sz w:val="24"/>
+          <w:szCs w:val="24"/>
+          <w:lang w:val="en-US"/>
+        </w:rPr>
+      </w:pPr>
+      <w:r>
+        <w:rPr>
+          <w:rFonts w:ascii="Calibri" w:hAnsi="Calibri" w:cs="Calibri"/>
+          <w:sz w:val="24"/>
+          <w:szCs w:val="24"/>
+          <w:lang w:val="en-US"/>
+        </w:rPr>
+        <w:t xml:space="preserve">      </w:t>
+      </w:r>
+      <w:proofErr w:type="gramStart"/>
+      <w:r>
+        <w:rPr>
+          <w:rFonts w:ascii="Calibri" w:hAnsi="Calibri" w:cs="Calibri"/>
+          <w:sz w:val="24"/>
+          <w:szCs w:val="24"/>
+          <w:lang w:val="en-US"/>
+        </w:rPr>
+        <w:t>end</w:t>
+      </w:r>
+      <w:proofErr w:type="gramEnd"/>
+      <w:r>
+        <w:rPr>
+          <w:rFonts w:ascii="Calibri" w:hAnsi="Calibri" w:cs="Calibri"/>
+          <w:sz w:val="24"/>
+          <w:szCs w:val="24"/>
+          <w:lang w:val="en-US"/>
+        </w:rPr>
+        <w:t xml:space="preserve"> if;</w:t>
+      </w:r>
+    </w:p>
+    <w:p>
+      <w:pPr>
+        <w:autoSpaceDE w:val="0"/>
+        <w:autoSpaceDN w:val="0"/>
+        <w:adjustRightInd w:val="0"/>
+        <w:spacing w:after="0" w:line="240" w:lineRule="auto"/>
+        <w:ind w:left="708"/>
+        <w:rPr>
+          <w:rFonts w:ascii="Calibri" w:hAnsi="Calibri" w:cs="Calibri"/>
+          <w:sz w:val="24"/>
+          <w:szCs w:val="24"/>
+          <w:lang w:val="en-US"/>
+        </w:rPr>
+      </w:pPr>
+      <w:r>
+        <w:rPr>
+          <w:rFonts w:ascii="Calibri" w:hAnsi="Calibri" w:cs="Calibri"/>
+          <w:sz w:val="24"/>
+          <w:szCs w:val="24"/>
+          <w:lang w:val="en-US"/>
+        </w:rPr>
+        <w:t xml:space="preserve">      DBMS_OUTPUT.PUT_</w:t>
+      </w:r>
+      <w:proofErr w:type="gramStart"/>
+      <w:r>
+        <w:rPr>
+          <w:rFonts w:ascii="Calibri" w:hAnsi="Calibri" w:cs="Calibri"/>
+          <w:sz w:val="24"/>
+          <w:szCs w:val="24"/>
+          <w:lang w:val="en-US"/>
+        </w:rPr>
+        <w:t>LINE(</w:t>
+      </w:r>
+      <w:proofErr w:type="spellStart"/>
+      <w:proofErr w:type="gramEnd"/>
+      <w:r>
+        <w:rPr>
+          <w:rFonts w:ascii="Calibri" w:hAnsi="Calibri" w:cs="Calibri"/>
+          <w:sz w:val="24"/>
+          <w:szCs w:val="24"/>
+          <w:lang w:val="en-US"/>
+        </w:rPr>
+        <w:t>v_nombre</w:t>
+      </w:r>
+      <w:proofErr w:type="spellEnd"/>
+      <w:r>
+        <w:rPr>
+          <w:rFonts w:ascii="Calibri" w:hAnsi="Calibri" w:cs="Calibri"/>
+          <w:sz w:val="24"/>
+          <w:szCs w:val="24"/>
+          <w:lang w:val="en-US"/>
+        </w:rPr>
+        <w:t xml:space="preserve"> || '*' || </w:t>
+      </w:r>
+      <w:proofErr w:type="spellStart"/>
+      <w:r>
+        <w:rPr>
+          <w:rFonts w:ascii="Calibri" w:hAnsi="Calibri" w:cs="Calibri"/>
+          <w:sz w:val="24"/>
+          <w:szCs w:val="24"/>
+          <w:lang w:val="en-US"/>
+        </w:rPr>
+        <w:t>v_precio_venta</w:t>
+      </w:r>
+      <w:proofErr w:type="spellEnd"/>
+      <w:r>
+        <w:rPr>
+          <w:rFonts w:ascii="Calibri" w:hAnsi="Calibri" w:cs="Calibri"/>
+          <w:sz w:val="24"/>
+          <w:szCs w:val="24"/>
+          <w:lang w:val="en-US"/>
+        </w:rPr>
+        <w:t>);</w:t>
+      </w:r>
+    </w:p>
+    <w:p>
+      <w:pPr>
+        <w:autoSpaceDE w:val="0"/>
+        <w:autoSpaceDN w:val="0"/>
+        <w:adjustRightInd w:val="0"/>
+        <w:spacing w:after="0" w:line="240" w:lineRule="auto"/>
+        <w:ind w:left="708"/>
+        <w:rPr>
+          <w:rFonts w:ascii="Calibri" w:hAnsi="Calibri" w:cs="Calibri"/>
+          <w:sz w:val="24"/>
+          <w:szCs w:val="24"/>
+          <w:lang w:val="en-US"/>
+        </w:rPr>
+      </w:pPr>
+      <w:r>
+        <w:rPr>
+          <w:rFonts w:ascii="Calibri" w:hAnsi="Calibri" w:cs="Calibri"/>
+          <w:sz w:val="24"/>
+          <w:szCs w:val="24"/>
+          <w:lang w:val="en-US"/>
+        </w:rPr>
+        <w:t xml:space="preserve">      </w:t>
+      </w:r>
+      <w:proofErr w:type="spellStart"/>
+      <w:r>
+        <w:rPr>
+          <w:rFonts w:ascii="Calibri" w:hAnsi="Calibri" w:cs="Calibri"/>
+          <w:sz w:val="24"/>
+          <w:szCs w:val="24"/>
+          <w:lang w:val="en-US"/>
+        </w:rPr>
+        <w:t>v_numeroprod</w:t>
+      </w:r>
+      <w:proofErr w:type="spellEnd"/>
+      <w:r>
+        <w:rPr>
+          <w:rFonts w:ascii="Calibri" w:hAnsi="Calibri" w:cs="Calibri"/>
+          <w:sz w:val="24"/>
+          <w:szCs w:val="24"/>
+          <w:lang w:val="en-US"/>
+        </w:rPr>
+        <w:t>:=v_numeroprod+1;</w:t>
+      </w:r>
+    </w:p>
+    <w:p>
+      <w:pPr>
+        <w:autoSpaceDE w:val="0"/>
+        <w:autoSpaceDN w:val="0"/>
+        <w:adjustRightInd w:val="0"/>
+        <w:spacing w:after="0" w:line="240" w:lineRule="auto"/>
+        <w:ind w:left="708"/>
+        <w:rPr>
+          <w:rFonts w:ascii="Calibri" w:hAnsi="Calibri" w:cs="Calibri"/>
+          <w:sz w:val="24"/>
+          <w:szCs w:val="24"/>
+          <w:lang w:val="en-US"/>
+        </w:rPr>
+      </w:pPr>
+      <w:r>
+        <w:rPr>
+          <w:rFonts w:ascii="Calibri" w:hAnsi="Calibri" w:cs="Calibri"/>
+          <w:sz w:val="24"/>
+          <w:szCs w:val="24"/>
+          <w:lang w:val="en-US"/>
+        </w:rPr>
+        <w:t xml:space="preserve">      </w:t>
+      </w:r>
+      <w:proofErr w:type="spellStart"/>
+      <w:r>
+        <w:rPr>
+          <w:rFonts w:ascii="Calibri" w:hAnsi="Calibri" w:cs="Calibri"/>
+          <w:sz w:val="24"/>
+          <w:szCs w:val="24"/>
+          <w:lang w:val="en-US"/>
+        </w:rPr>
+        <w:t>v_numeroprod_total</w:t>
+      </w:r>
+      <w:proofErr w:type="spellEnd"/>
+      <w:r>
+        <w:rPr>
+          <w:rFonts w:ascii="Calibri" w:hAnsi="Calibri" w:cs="Calibri"/>
+          <w:sz w:val="24"/>
+          <w:szCs w:val="24"/>
+          <w:lang w:val="en-US"/>
+        </w:rPr>
+        <w:t>:=</w:t>
+      </w:r>
+      <w:proofErr w:type="spellStart"/>
+      <w:r>
+        <w:rPr>
+          <w:rFonts w:ascii="Calibri" w:hAnsi="Calibri" w:cs="Calibri"/>
+          <w:sz w:val="24"/>
+          <w:szCs w:val="24"/>
+          <w:lang w:val="en-US"/>
+        </w:rPr>
+        <w:t>v_numeroprod_total+v_numeroprod</w:t>
+      </w:r>
+      <w:proofErr w:type="spellEnd"/>
+      <w:r>
+        <w:rPr>
+          <w:rFonts w:ascii="Calibri" w:hAnsi="Calibri" w:cs="Calibri"/>
+          <w:sz w:val="24"/>
+          <w:szCs w:val="24"/>
+          <w:lang w:val="en-US"/>
+        </w:rPr>
+        <w:t>;</w:t>
+      </w:r>
+    </w:p>
+    <w:p>
+      <w:pPr>
+        <w:autoSpaceDE w:val="0"/>
+        <w:autoSpaceDN w:val="0"/>
+        <w:adjustRightInd w:val="0"/>
+        <w:spacing w:after="0" w:line="240" w:lineRule="auto"/>
+        <w:ind w:left="708"/>
+        <w:rPr>
+          <w:rFonts w:ascii="Calibri" w:hAnsi="Calibri" w:cs="Calibri"/>
+          <w:sz w:val="24"/>
+          <w:szCs w:val="24"/>
+          <w:lang w:val="en-US"/>
+        </w:rPr>
+      </w:pPr>
+      <w:r>
+        <w:rPr>
+          <w:rFonts w:ascii="Calibri" w:hAnsi="Calibri" w:cs="Calibri"/>
+          <w:sz w:val="24"/>
+          <w:szCs w:val="24"/>
+          <w:lang w:val="en-US"/>
+        </w:rPr>
+        <w:t xml:space="preserve">      </w:t>
+      </w:r>
+      <w:proofErr w:type="spellStart"/>
+      <w:r>
+        <w:rPr>
+          <w:rFonts w:ascii="Calibri" w:hAnsi="Calibri" w:cs="Calibri"/>
+          <w:sz w:val="24"/>
+          <w:szCs w:val="24"/>
+          <w:lang w:val="en-US"/>
+        </w:rPr>
+        <w:t>v_numeroprod</w:t>
+      </w:r>
+      <w:proofErr w:type="spellEnd"/>
+      <w:r>
+        <w:rPr>
+          <w:rFonts w:ascii="Calibri" w:hAnsi="Calibri" w:cs="Calibri"/>
+          <w:sz w:val="24"/>
+          <w:szCs w:val="24"/>
+          <w:lang w:val="en-US"/>
+        </w:rPr>
+        <w:t>:=0;</w:t>
+      </w:r>
+    </w:p>
+    <w:p>
+      <w:pPr>
+        <w:autoSpaceDE w:val="0"/>
+        <w:autoSpaceDN w:val="0"/>
+        <w:adjustRightInd w:val="0"/>
+        <w:spacing w:after="0" w:line="240" w:lineRule="auto"/>
+        <w:ind w:left="708"/>
+        <w:rPr>
+          <w:rFonts w:ascii="Calibri" w:hAnsi="Calibri" w:cs="Calibri"/>
+          <w:sz w:val="24"/>
+          <w:szCs w:val="24"/>
+          <w:lang w:val="en-US"/>
+        </w:rPr>
+      </w:pPr>
+      <w:r>
+        <w:rPr>
+          <w:rFonts w:ascii="Calibri" w:hAnsi="Calibri" w:cs="Calibri"/>
+          <w:sz w:val="24"/>
+          <w:szCs w:val="24"/>
+          <w:lang w:val="en-US"/>
+        </w:rPr>
+        <w:t xml:space="preserve">      </w:t>
+      </w:r>
+      <w:proofErr w:type="spellStart"/>
+      <w:r>
+        <w:rPr>
+          <w:rFonts w:ascii="Calibri" w:hAnsi="Calibri" w:cs="Calibri"/>
+          <w:sz w:val="24"/>
+          <w:szCs w:val="24"/>
+          <w:lang w:val="en-US"/>
+        </w:rPr>
+        <w:t>v_stock</w:t>
+      </w:r>
+      <w:proofErr w:type="spellEnd"/>
+      <w:r>
+        <w:rPr>
+          <w:rFonts w:ascii="Calibri" w:hAnsi="Calibri" w:cs="Calibri"/>
+          <w:sz w:val="24"/>
+          <w:szCs w:val="24"/>
+          <w:lang w:val="en-US"/>
+        </w:rPr>
+        <w:t>:=0;</w:t>
+      </w:r>
+    </w:p>
+    <w:p>
+      <w:pPr>
+        <w:autoSpaceDE w:val="0"/>
+        <w:autoSpaceDN w:val="0"/>
+        <w:adjustRightInd w:val="0"/>
+        <w:spacing w:after="0" w:line="240" w:lineRule="auto"/>
+        <w:ind w:left="708"/>
+        <w:rPr>
+          <w:rFonts w:ascii="Calibri" w:hAnsi="Calibri" w:cs="Calibri"/>
+          <w:sz w:val="24"/>
+          <w:szCs w:val="24"/>
+        </w:rPr>
+      </w:pPr>
+      <w:r>
+        <w:rPr>
+          <w:rFonts w:ascii="Calibri" w:hAnsi="Calibri" w:cs="Calibri"/>
+          <w:sz w:val="24"/>
+          <w:szCs w:val="24"/>
+          <w:lang w:val="en-US"/>
+        </w:rPr>
+        <w:t xml:space="preserve">      </w:t>
+      </w:r>
+      <w:proofErr w:type="spellStart"/>
+      <w:r>
+        <w:rPr>
+          <w:rFonts w:ascii="Calibri" w:hAnsi="Calibri" w:cs="Calibri"/>
+          <w:sz w:val="24"/>
+          <w:szCs w:val="24"/>
+        </w:rPr>
+        <w:t>v_precio_venta</w:t>
+      </w:r>
+      <w:proofErr w:type="spellEnd"/>
+      <w:r>
+        <w:rPr>
+          <w:rFonts w:ascii="Calibri" w:hAnsi="Calibri" w:cs="Calibri"/>
+          <w:sz w:val="24"/>
+          <w:szCs w:val="24"/>
+        </w:rPr>
+        <w:t>:=0;</w:t>
+      </w:r>
+    </w:p>
+    <w:p>
+      <w:pPr>
+        <w:autoSpaceDE w:val="0"/>
+        <w:autoSpaceDN w:val="0"/>
+        <w:adjustRightInd w:val="0"/>
+        <w:spacing w:after="0" w:line="240" w:lineRule="auto"/>
+        <w:ind w:left="708"/>
+        <w:rPr>
+          <w:rFonts w:ascii="Calibri" w:hAnsi="Calibri" w:cs="Calibri"/>
+          <w:sz w:val="24"/>
+          <w:szCs w:val="24"/>
+        </w:rPr>
+      </w:pPr>
+      <w:r>
+        <w:rPr>
+          <w:rFonts w:ascii="Calibri" w:hAnsi="Calibri" w:cs="Calibri"/>
+          <w:sz w:val="24"/>
+          <w:szCs w:val="24"/>
+        </w:rPr>
+        <w:t xml:space="preserve">       FETCH cur1 INTO </w:t>
+      </w:r>
+      <w:proofErr w:type="spellStart"/>
+      <w:r>
+        <w:rPr>
+          <w:rFonts w:ascii="Calibri" w:hAnsi="Calibri" w:cs="Calibri"/>
+          <w:sz w:val="24"/>
+          <w:szCs w:val="24"/>
+        </w:rPr>
+        <w:t>v_nombre</w:t>
+      </w:r>
+      <w:proofErr w:type="gramStart"/>
+      <w:r>
+        <w:rPr>
+          <w:rFonts w:ascii="Calibri" w:hAnsi="Calibri" w:cs="Calibri"/>
+          <w:sz w:val="24"/>
+          <w:szCs w:val="24"/>
+        </w:rPr>
+        <w:t>,v</w:t>
+      </w:r>
+      <w:proofErr w:type="gramEnd"/>
+      <w:r>
+        <w:rPr>
+          <w:rFonts w:ascii="Calibri" w:hAnsi="Calibri" w:cs="Calibri"/>
+          <w:sz w:val="24"/>
+          <w:szCs w:val="24"/>
+        </w:rPr>
+        <w:t>_precio_venta</w:t>
+      </w:r>
+      <w:proofErr w:type="spellEnd"/>
+      <w:r>
+        <w:rPr>
+          <w:rFonts w:ascii="Calibri" w:hAnsi="Calibri" w:cs="Calibri"/>
+          <w:sz w:val="24"/>
+          <w:szCs w:val="24"/>
+        </w:rPr>
+        <w:t xml:space="preserve">, </w:t>
+      </w:r>
+      <w:proofErr w:type="spellStart"/>
+      <w:r>
+        <w:rPr>
+          <w:rFonts w:ascii="Calibri" w:hAnsi="Calibri" w:cs="Calibri"/>
+          <w:sz w:val="24"/>
+          <w:szCs w:val="24"/>
+        </w:rPr>
+        <w:t>v_stock,v_id_categoria</w:t>
+      </w:r>
+      <w:proofErr w:type="spellEnd"/>
+      <w:r>
+        <w:rPr>
+          <w:rFonts w:ascii="Calibri" w:hAnsi="Calibri" w:cs="Calibri"/>
+          <w:sz w:val="24"/>
+          <w:szCs w:val="24"/>
+        </w:rPr>
+        <w:t>;</w:t>
+      </w:r>
+    </w:p>
+    <w:p>
+      <w:pPr>
+        <w:autoSpaceDE w:val="0"/>
+        <w:autoSpaceDN w:val="0"/>
+        <w:adjustRightInd w:val="0"/>
+        <w:spacing w:after="0" w:line="240" w:lineRule="auto"/>
+        <w:ind w:left="708"/>
+        <w:rPr>
+          <w:rFonts w:ascii="Calibri" w:hAnsi="Calibri" w:cs="Calibri"/>
+          <w:sz w:val="24"/>
+          <w:szCs w:val="24"/>
+        </w:rPr>
+      </w:pPr>
+      <w:r>
+        <w:rPr>
+          <w:rFonts w:ascii="Calibri" w:hAnsi="Calibri" w:cs="Calibri"/>
+          <w:sz w:val="24"/>
+          <w:szCs w:val="24"/>
+        </w:rPr>
+        <w:t xml:space="preserve">  END LOOP;</w:t>
+      </w:r>
+    </w:p>
+    <w:p>
+      <w:pPr>
+        <w:autoSpaceDE w:val="0"/>
+        <w:autoSpaceDN w:val="0"/>
+        <w:adjustRightInd w:val="0"/>
+        <w:spacing w:after="0" w:line="240" w:lineRule="auto"/>
+        <w:ind w:left="708"/>
+        <w:rPr>
+          <w:rFonts w:ascii="Calibri" w:hAnsi="Calibri" w:cs="Calibri"/>
+          <w:sz w:val="24"/>
+          <w:szCs w:val="24"/>
+        </w:rPr>
+      </w:pPr>
+      <w:r>
+        <w:rPr>
+          <w:rFonts w:ascii="Calibri" w:hAnsi="Calibri" w:cs="Calibri"/>
+          <w:sz w:val="24"/>
+          <w:szCs w:val="24"/>
+        </w:rPr>
+        <w:lastRenderedPageBreak/>
+        <w:t xml:space="preserve">    DBMS_OUTPUT.PUT_</w:t>
+      </w:r>
+      <w:proofErr w:type="gramStart"/>
+      <w:r>
+        <w:rPr>
+          <w:rFonts w:ascii="Calibri" w:hAnsi="Calibri" w:cs="Calibri"/>
+          <w:sz w:val="24"/>
+          <w:szCs w:val="24"/>
+        </w:rPr>
+        <w:t>LINE(</w:t>
+      </w:r>
+      <w:proofErr w:type="gramEnd"/>
+      <w:r>
+        <w:rPr>
+          <w:rFonts w:ascii="Calibri" w:hAnsi="Calibri" w:cs="Calibri"/>
+          <w:sz w:val="24"/>
+          <w:szCs w:val="24"/>
+        </w:rPr>
+        <w:t>'Stock total: '||</w:t>
+      </w:r>
+      <w:proofErr w:type="spellStart"/>
+      <w:r>
+        <w:rPr>
+          <w:rFonts w:ascii="Calibri" w:hAnsi="Calibri" w:cs="Calibri"/>
+          <w:sz w:val="24"/>
+          <w:szCs w:val="24"/>
+        </w:rPr>
+        <w:t>v_stock_total</w:t>
+      </w:r>
+      <w:proofErr w:type="spellEnd"/>
+      <w:r>
+        <w:rPr>
+          <w:rFonts w:ascii="Calibri" w:hAnsi="Calibri" w:cs="Calibri"/>
+          <w:sz w:val="24"/>
+          <w:szCs w:val="24"/>
+        </w:rPr>
+        <w:t xml:space="preserve">|| ' </w:t>
+      </w:r>
+      <w:proofErr w:type="spellStart"/>
+      <w:r>
+        <w:rPr>
+          <w:rFonts w:ascii="Calibri" w:hAnsi="Calibri" w:cs="Calibri"/>
+          <w:sz w:val="24"/>
+          <w:szCs w:val="24"/>
+        </w:rPr>
+        <w:t>'</w:t>
+      </w:r>
+      <w:proofErr w:type="spellEnd"/>
+      <w:r>
+        <w:rPr>
+          <w:rFonts w:ascii="Calibri" w:hAnsi="Calibri" w:cs="Calibri"/>
+          <w:sz w:val="24"/>
+          <w:szCs w:val="24"/>
+        </w:rPr>
+        <w:t xml:space="preserve"> ||'Precio venta total: '|| </w:t>
+      </w:r>
+      <w:proofErr w:type="spellStart"/>
+      <w:r>
+        <w:rPr>
+          <w:rFonts w:ascii="Calibri" w:hAnsi="Calibri" w:cs="Calibri"/>
+          <w:sz w:val="24"/>
+          <w:szCs w:val="24"/>
+        </w:rPr>
+        <w:t>v_precio_venta_total</w:t>
+      </w:r>
+      <w:proofErr w:type="spellEnd"/>
+      <w:r>
+        <w:rPr>
+          <w:rFonts w:ascii="Calibri" w:hAnsi="Calibri" w:cs="Calibri"/>
+          <w:sz w:val="24"/>
+          <w:szCs w:val="24"/>
+        </w:rPr>
+        <w:t xml:space="preserve">|| ' </w:t>
+      </w:r>
+      <w:proofErr w:type="spellStart"/>
+      <w:r>
+        <w:rPr>
+          <w:rFonts w:ascii="Calibri" w:hAnsi="Calibri" w:cs="Calibri"/>
+          <w:sz w:val="24"/>
+          <w:szCs w:val="24"/>
+        </w:rPr>
+        <w:t>'</w:t>
+      </w:r>
+      <w:proofErr w:type="spellEnd"/>
+      <w:r>
+        <w:rPr>
+          <w:rFonts w:ascii="Calibri" w:hAnsi="Calibri" w:cs="Calibri"/>
+          <w:sz w:val="24"/>
+          <w:szCs w:val="24"/>
+        </w:rPr>
+        <w:t xml:space="preserve"> || 'Numero de productos total: '||</w:t>
+      </w:r>
+      <w:proofErr w:type="spellStart"/>
+      <w:r>
+        <w:rPr>
+          <w:rFonts w:ascii="Calibri" w:hAnsi="Calibri" w:cs="Calibri"/>
+          <w:sz w:val="24"/>
+          <w:szCs w:val="24"/>
+        </w:rPr>
+        <w:t>v_numeroprod_total</w:t>
+      </w:r>
+      <w:proofErr w:type="spellEnd"/>
+      <w:r>
+        <w:rPr>
+          <w:rFonts w:ascii="Calibri" w:hAnsi="Calibri" w:cs="Calibri"/>
+          <w:sz w:val="24"/>
+          <w:szCs w:val="24"/>
+        </w:rPr>
+        <w:t>);</w:t>
+      </w:r>
+    </w:p>
+    <w:p>
+      <w:pPr>
+        <w:autoSpaceDE w:val="0"/>
+        <w:autoSpaceDN w:val="0"/>
+        <w:adjustRightInd w:val="0"/>
+        <w:spacing w:after="0" w:line="240" w:lineRule="auto"/>
+        <w:ind w:left="708"/>
+        <w:rPr>
+          <w:rFonts w:ascii="Calibri" w:hAnsi="Calibri" w:cs="Calibri"/>
+          <w:sz w:val="24"/>
+          <w:szCs w:val="24"/>
+        </w:rPr>
+      </w:pPr>
+      <w:r>
+        <w:rPr>
+          <w:rFonts w:ascii="Calibri" w:hAnsi="Calibri" w:cs="Calibri"/>
+          <w:sz w:val="24"/>
+          <w:szCs w:val="24"/>
+        </w:rPr>
+        <w:t xml:space="preserve">  CLOSE cur1;</w:t>
+      </w:r>
+    </w:p>
+    <w:p>
+      <w:pPr>
+        <w:autoSpaceDE w:val="0"/>
+        <w:autoSpaceDN w:val="0"/>
+        <w:adjustRightInd w:val="0"/>
+        <w:spacing w:after="0" w:line="240" w:lineRule="auto"/>
+        <w:ind w:left="708"/>
+        <w:rPr>
+          <w:rFonts w:ascii="Calibri" w:hAnsi="Calibri" w:cs="Calibri"/>
+          <w:sz w:val="24"/>
+          <w:szCs w:val="24"/>
+        </w:rPr>
+      </w:pPr>
+      <w:proofErr w:type="spellStart"/>
+      <w:proofErr w:type="gramStart"/>
+      <w:r>
+        <w:rPr>
+          <w:rFonts w:ascii="Calibri" w:hAnsi="Calibri" w:cs="Calibri"/>
+          <w:sz w:val="24"/>
+          <w:szCs w:val="24"/>
+        </w:rPr>
+        <w:t>end</w:t>
+      </w:r>
+      <w:proofErr w:type="spellEnd"/>
+      <w:proofErr w:type="gramEnd"/>
+      <w:r>
+        <w:rPr>
+          <w:rFonts w:ascii="Calibri" w:hAnsi="Calibri" w:cs="Calibri"/>
+          <w:sz w:val="24"/>
+          <w:szCs w:val="24"/>
+        </w:rPr>
+        <w:t>;</w:t>
+      </w:r>
+    </w:p>
+    <w:p>
+      <w:pPr>
+        <w:autoSpaceDE w:val="0"/>
+        <w:autoSpaceDN w:val="0"/>
+        <w:adjustRightInd w:val="0"/>
+        <w:spacing w:after="0" w:line="240" w:lineRule="auto"/>
+        <w:ind w:left="708"/>
+        <w:rPr>
+          <w:rFonts w:ascii="Calibri" w:hAnsi="Calibri" w:cs="Calibri"/>
+          <w:sz w:val="24"/>
+          <w:szCs w:val="24"/>
+        </w:rPr>
+      </w:pPr>
+    </w:p>
+    <w:p>
+      <w:pPr>
+        <w:autoSpaceDE w:val="0"/>
+        <w:autoSpaceDN w:val="0"/>
+        <w:adjustRightInd w:val="0"/>
+        <w:spacing w:after="0" w:line="240" w:lineRule="auto"/>
+        <w:ind w:left="708"/>
+        <w:rPr>
+          <w:rFonts w:ascii="Calibri" w:hAnsi="Calibri" w:cs="Calibri"/>
+          <w:sz w:val="24"/>
+          <w:szCs w:val="24"/>
+        </w:rPr>
+      </w:pPr>
+      <w:proofErr w:type="spellStart"/>
+      <w:proofErr w:type="gramStart"/>
+      <w:r>
+        <w:rPr>
+          <w:rFonts w:ascii="Calibri" w:hAnsi="Calibri" w:cs="Calibri"/>
+          <w:sz w:val="24"/>
+          <w:szCs w:val="24"/>
+        </w:rPr>
+        <w:t>execute</w:t>
+      </w:r>
+      <w:proofErr w:type="spellEnd"/>
+      <w:proofErr w:type="gramEnd"/>
+      <w:r>
+        <w:rPr>
+          <w:rFonts w:ascii="Calibri" w:hAnsi="Calibri" w:cs="Calibri"/>
+          <w:sz w:val="24"/>
+          <w:szCs w:val="24"/>
+        </w:rPr>
+        <w:t xml:space="preserve"> ejercicio6_tema12;</w:t>
+      </w:r>
+    </w:p>
+    <w:p>
+      <w:pPr>
+        <w:autoSpaceDE w:val="0"/>
+        <w:autoSpaceDN w:val="0"/>
+        <w:adjustRightInd w:val="0"/>
+        <w:spacing w:after="0" w:line="240" w:lineRule="auto"/>
+        <w:ind w:left="708"/>
+        <w:rPr>
           <w:rFonts w:ascii="Times New Roman" w:hAnsi="Times New Roman" w:cs="Times New Roman"/>
           <w:b/>
           <w:sz w:val="24"/>
@@ -6176,9 +8274,825 @@
         <w:autoSpaceDN w:val="0"/>
         <w:adjustRightInd w:val="0"/>
         <w:spacing w:after="0" w:line="240" w:lineRule="auto"/>
-        <w:rPr>
-          <w:rFonts w:ascii="Calibri" w:hAnsi="Calibri" w:cs="Calibri"/>
-          <w:b/>
+        <w:ind w:left="708"/>
+        <w:jc w:val="both"/>
+        <w:rPr>
+          <w:rFonts w:ascii="Calibri" w:hAnsi="Calibri" w:cs="Calibri"/>
+          <w:b/>
+          <w:sz w:val="24"/>
+          <w:szCs w:val="24"/>
+        </w:rPr>
+      </w:pPr>
+    </w:p>
+    <w:p>
+      <w:pPr>
+        <w:autoSpaceDE w:val="0"/>
+        <w:autoSpaceDN w:val="0"/>
+        <w:adjustRightInd w:val="0"/>
+        <w:spacing w:after="0" w:line="240" w:lineRule="auto"/>
+        <w:rPr>
+          <w:rFonts w:ascii="Calibri" w:hAnsi="Calibri" w:cs="Calibri"/>
+          <w:sz w:val="24"/>
+          <w:szCs w:val="24"/>
+        </w:rPr>
+      </w:pPr>
+      <w:proofErr w:type="spellStart"/>
+      <w:proofErr w:type="gramStart"/>
+      <w:r>
+        <w:rPr>
+          <w:rFonts w:ascii="Calibri" w:hAnsi="Calibri" w:cs="Calibri"/>
+          <w:sz w:val="24"/>
+          <w:szCs w:val="24"/>
+        </w:rPr>
+        <w:t>create</w:t>
+      </w:r>
+      <w:proofErr w:type="spellEnd"/>
+      <w:proofErr w:type="gramEnd"/>
+      <w:r>
+        <w:rPr>
+          <w:rFonts w:ascii="Calibri" w:hAnsi="Calibri" w:cs="Calibri"/>
+          <w:sz w:val="24"/>
+          <w:szCs w:val="24"/>
+        </w:rPr>
+        <w:t xml:space="preserve"> </w:t>
+      </w:r>
+      <w:proofErr w:type="spellStart"/>
+      <w:r>
+        <w:rPr>
+          <w:rFonts w:ascii="Calibri" w:hAnsi="Calibri" w:cs="Calibri"/>
+          <w:sz w:val="24"/>
+          <w:szCs w:val="24"/>
+        </w:rPr>
+        <w:t>or</w:t>
+      </w:r>
+      <w:proofErr w:type="spellEnd"/>
+      <w:r>
+        <w:rPr>
+          <w:rFonts w:ascii="Calibri" w:hAnsi="Calibri" w:cs="Calibri"/>
+          <w:sz w:val="24"/>
+          <w:szCs w:val="24"/>
+        </w:rPr>
+        <w:t xml:space="preserve"> </w:t>
+      </w:r>
+      <w:proofErr w:type="spellStart"/>
+      <w:r>
+        <w:rPr>
+          <w:rFonts w:ascii="Calibri" w:hAnsi="Calibri" w:cs="Calibri"/>
+          <w:sz w:val="24"/>
+          <w:szCs w:val="24"/>
+        </w:rPr>
+        <w:t>replace</w:t>
+      </w:r>
+      <w:proofErr w:type="spellEnd"/>
+      <w:r>
+        <w:rPr>
+          <w:rFonts w:ascii="Calibri" w:hAnsi="Calibri" w:cs="Calibri"/>
+          <w:sz w:val="24"/>
+          <w:szCs w:val="24"/>
+        </w:rPr>
+        <w:t xml:space="preserve"> </w:t>
+      </w:r>
+    </w:p>
+    <w:p>
+      <w:pPr>
+        <w:autoSpaceDE w:val="0"/>
+        <w:autoSpaceDN w:val="0"/>
+        <w:adjustRightInd w:val="0"/>
+        <w:spacing w:after="0" w:line="240" w:lineRule="auto"/>
+        <w:rPr>
+          <w:rFonts w:ascii="Calibri" w:hAnsi="Calibri" w:cs="Calibri"/>
+          <w:sz w:val="24"/>
+          <w:szCs w:val="24"/>
+        </w:rPr>
+      </w:pPr>
+      <w:r>
+        <w:rPr>
+          <w:rFonts w:ascii="Calibri" w:hAnsi="Calibri" w:cs="Calibri"/>
+          <w:sz w:val="24"/>
+          <w:szCs w:val="24"/>
+        </w:rPr>
+        <w:t>PROCEDURE ejercicio7_</w:t>
+      </w:r>
+      <w:proofErr w:type="gramStart"/>
+      <w:r>
+        <w:rPr>
+          <w:rFonts w:ascii="Calibri" w:hAnsi="Calibri" w:cs="Calibri"/>
+          <w:sz w:val="24"/>
+          <w:szCs w:val="24"/>
+        </w:rPr>
+        <w:t>tema12(</w:t>
+      </w:r>
+      <w:proofErr w:type="spellStart"/>
+      <w:proofErr w:type="gramEnd"/>
+      <w:r>
+        <w:rPr>
+          <w:rFonts w:ascii="Calibri" w:hAnsi="Calibri" w:cs="Calibri"/>
+          <w:sz w:val="24"/>
+          <w:szCs w:val="24"/>
+        </w:rPr>
+        <w:t>p_descripcion</w:t>
+      </w:r>
+      <w:proofErr w:type="spellEnd"/>
+      <w:r>
+        <w:rPr>
+          <w:rFonts w:ascii="Calibri" w:hAnsi="Calibri" w:cs="Calibri"/>
+          <w:sz w:val="24"/>
+          <w:szCs w:val="24"/>
+        </w:rPr>
+        <w:t xml:space="preserve"> varchar2)</w:t>
+      </w:r>
+    </w:p>
+    <w:p>
+      <w:pPr>
+        <w:autoSpaceDE w:val="0"/>
+        <w:autoSpaceDN w:val="0"/>
+        <w:adjustRightInd w:val="0"/>
+        <w:spacing w:after="0" w:line="240" w:lineRule="auto"/>
+        <w:rPr>
+          <w:rFonts w:ascii="Calibri" w:hAnsi="Calibri" w:cs="Calibri"/>
+          <w:sz w:val="24"/>
+          <w:szCs w:val="24"/>
+        </w:rPr>
+      </w:pPr>
+    </w:p>
+    <w:p>
+      <w:pPr>
+        <w:autoSpaceDE w:val="0"/>
+        <w:autoSpaceDN w:val="0"/>
+        <w:adjustRightInd w:val="0"/>
+        <w:spacing w:after="0" w:line="240" w:lineRule="auto"/>
+        <w:rPr>
+          <w:rFonts w:ascii="Calibri" w:hAnsi="Calibri" w:cs="Calibri"/>
+          <w:sz w:val="24"/>
+          <w:szCs w:val="24"/>
+          <w:lang w:val="en-US"/>
+        </w:rPr>
+      </w:pPr>
+      <w:proofErr w:type="gramStart"/>
+      <w:r>
+        <w:rPr>
+          <w:rFonts w:ascii="Calibri" w:hAnsi="Calibri" w:cs="Calibri"/>
+          <w:sz w:val="24"/>
+          <w:szCs w:val="24"/>
+          <w:lang w:val="en-US"/>
+        </w:rPr>
+        <w:t>is</w:t>
+      </w:r>
+      <w:proofErr w:type="gramEnd"/>
+    </w:p>
+    <w:p>
+      <w:pPr>
+        <w:autoSpaceDE w:val="0"/>
+        <w:autoSpaceDN w:val="0"/>
+        <w:adjustRightInd w:val="0"/>
+        <w:spacing w:after="0" w:line="240" w:lineRule="auto"/>
+        <w:rPr>
+          <w:rFonts w:ascii="Calibri" w:hAnsi="Calibri" w:cs="Calibri"/>
+          <w:sz w:val="24"/>
+          <w:szCs w:val="24"/>
+          <w:lang w:val="en-US"/>
+        </w:rPr>
+      </w:pPr>
+    </w:p>
+    <w:p>
+      <w:pPr>
+        <w:autoSpaceDE w:val="0"/>
+        <w:autoSpaceDN w:val="0"/>
+        <w:adjustRightInd w:val="0"/>
+        <w:spacing w:after="0" w:line="240" w:lineRule="auto"/>
+        <w:rPr>
+          <w:rFonts w:ascii="Calibri" w:hAnsi="Calibri" w:cs="Calibri"/>
+          <w:sz w:val="24"/>
+          <w:szCs w:val="24"/>
+          <w:lang w:val="en-US"/>
+        </w:rPr>
+      </w:pPr>
+      <w:proofErr w:type="gramStart"/>
+      <w:r>
+        <w:rPr>
+          <w:rFonts w:ascii="Calibri" w:hAnsi="Calibri" w:cs="Calibri"/>
+          <w:sz w:val="24"/>
+          <w:szCs w:val="24"/>
+          <w:lang w:val="en-US"/>
+        </w:rPr>
+        <w:t>cursor</w:t>
+      </w:r>
+      <w:proofErr w:type="gramEnd"/>
+      <w:r>
+        <w:rPr>
+          <w:rFonts w:ascii="Calibri" w:hAnsi="Calibri" w:cs="Calibri"/>
+          <w:sz w:val="24"/>
+          <w:szCs w:val="24"/>
+          <w:lang w:val="en-US"/>
+        </w:rPr>
+        <w:t xml:space="preserve"> cur1 is</w:t>
+      </w:r>
+    </w:p>
+    <w:p>
+      <w:pPr>
+        <w:autoSpaceDE w:val="0"/>
+        <w:autoSpaceDN w:val="0"/>
+        <w:adjustRightInd w:val="0"/>
+        <w:spacing w:after="0" w:line="240" w:lineRule="auto"/>
+        <w:rPr>
+          <w:rFonts w:ascii="Calibri" w:hAnsi="Calibri" w:cs="Calibri"/>
+          <w:sz w:val="24"/>
+          <w:szCs w:val="24"/>
+          <w:lang w:val="en-US"/>
+        </w:rPr>
+      </w:pPr>
+      <w:r>
+        <w:rPr>
+          <w:rFonts w:ascii="Calibri" w:hAnsi="Calibri" w:cs="Calibri"/>
+          <w:sz w:val="24"/>
+          <w:szCs w:val="24"/>
+          <w:lang w:val="en-US"/>
+        </w:rPr>
+        <w:t xml:space="preserve">  </w:t>
+      </w:r>
+      <w:proofErr w:type="gramStart"/>
+      <w:r>
+        <w:rPr>
+          <w:rFonts w:ascii="Calibri" w:hAnsi="Calibri" w:cs="Calibri"/>
+          <w:sz w:val="24"/>
+          <w:szCs w:val="24"/>
+          <w:lang w:val="en-US"/>
+        </w:rPr>
+        <w:t>select</w:t>
+      </w:r>
+      <w:proofErr w:type="gramEnd"/>
+      <w:r>
+        <w:rPr>
+          <w:rFonts w:ascii="Calibri" w:hAnsi="Calibri" w:cs="Calibri"/>
+          <w:sz w:val="24"/>
+          <w:szCs w:val="24"/>
+          <w:lang w:val="en-US"/>
+        </w:rPr>
+        <w:t xml:space="preserve"> distinct max(</w:t>
+      </w:r>
+      <w:proofErr w:type="spellStart"/>
+      <w:r>
+        <w:rPr>
+          <w:rFonts w:ascii="Calibri" w:hAnsi="Calibri" w:cs="Calibri"/>
+          <w:sz w:val="24"/>
+          <w:szCs w:val="24"/>
+          <w:lang w:val="en-US"/>
+        </w:rPr>
+        <w:t>id_categoria</w:t>
+      </w:r>
+      <w:proofErr w:type="spellEnd"/>
+      <w:r>
+        <w:rPr>
+          <w:rFonts w:ascii="Calibri" w:hAnsi="Calibri" w:cs="Calibri"/>
+          <w:sz w:val="24"/>
+          <w:szCs w:val="24"/>
+          <w:lang w:val="en-US"/>
+        </w:rPr>
+        <w:t xml:space="preserve">) from </w:t>
+      </w:r>
+      <w:proofErr w:type="spellStart"/>
+      <w:r>
+        <w:rPr>
+          <w:rFonts w:ascii="Calibri" w:hAnsi="Calibri" w:cs="Calibri"/>
+          <w:sz w:val="24"/>
+          <w:szCs w:val="24"/>
+          <w:lang w:val="en-US"/>
+        </w:rPr>
+        <w:t>productos</w:t>
+      </w:r>
+      <w:proofErr w:type="spellEnd"/>
+      <w:r>
+        <w:rPr>
+          <w:rFonts w:ascii="Calibri" w:hAnsi="Calibri" w:cs="Calibri"/>
+          <w:sz w:val="24"/>
+          <w:szCs w:val="24"/>
+          <w:lang w:val="en-US"/>
+        </w:rPr>
+        <w:t>;</w:t>
+      </w:r>
+    </w:p>
+    <w:p>
+      <w:pPr>
+        <w:autoSpaceDE w:val="0"/>
+        <w:autoSpaceDN w:val="0"/>
+        <w:adjustRightInd w:val="0"/>
+        <w:spacing w:after="0" w:line="240" w:lineRule="auto"/>
+        <w:rPr>
+          <w:rFonts w:ascii="Calibri" w:hAnsi="Calibri" w:cs="Calibri"/>
+          <w:sz w:val="24"/>
+          <w:szCs w:val="24"/>
+          <w:lang w:val="en-US"/>
+        </w:rPr>
+      </w:pPr>
+    </w:p>
+    <w:p>
+      <w:pPr>
+        <w:autoSpaceDE w:val="0"/>
+        <w:autoSpaceDN w:val="0"/>
+        <w:adjustRightInd w:val="0"/>
+        <w:spacing w:after="0" w:line="240" w:lineRule="auto"/>
+        <w:rPr>
+          <w:rFonts w:ascii="Calibri" w:hAnsi="Calibri" w:cs="Calibri"/>
+          <w:sz w:val="24"/>
+          <w:szCs w:val="24"/>
+          <w:lang w:val="en-US"/>
+        </w:rPr>
+      </w:pPr>
+    </w:p>
+    <w:p>
+      <w:pPr>
+        <w:autoSpaceDE w:val="0"/>
+        <w:autoSpaceDN w:val="0"/>
+        <w:adjustRightInd w:val="0"/>
+        <w:spacing w:after="0" w:line="240" w:lineRule="auto"/>
+        <w:rPr>
+          <w:rFonts w:ascii="Calibri" w:hAnsi="Calibri" w:cs="Calibri"/>
+          <w:sz w:val="24"/>
+          <w:szCs w:val="24"/>
+          <w:lang w:val="en-US"/>
+        </w:rPr>
+      </w:pPr>
+      <w:proofErr w:type="spellStart"/>
+      <w:proofErr w:type="gramStart"/>
+      <w:r>
+        <w:rPr>
+          <w:rFonts w:ascii="Calibri" w:hAnsi="Calibri" w:cs="Calibri"/>
+          <w:sz w:val="24"/>
+          <w:szCs w:val="24"/>
+          <w:lang w:val="en-US"/>
+        </w:rPr>
+        <w:t>v_id_categoria</w:t>
+      </w:r>
+      <w:proofErr w:type="spellEnd"/>
+      <w:proofErr w:type="gramEnd"/>
+      <w:r>
+        <w:rPr>
+          <w:rFonts w:ascii="Calibri" w:hAnsi="Calibri" w:cs="Calibri"/>
+          <w:sz w:val="24"/>
+          <w:szCs w:val="24"/>
+          <w:lang w:val="en-US"/>
+        </w:rPr>
+        <w:t xml:space="preserve"> number(3);</w:t>
+      </w:r>
+    </w:p>
+    <w:p>
+      <w:pPr>
+        <w:autoSpaceDE w:val="0"/>
+        <w:autoSpaceDN w:val="0"/>
+        <w:adjustRightInd w:val="0"/>
+        <w:spacing w:after="0" w:line="240" w:lineRule="auto"/>
+        <w:rPr>
+          <w:rFonts w:ascii="Calibri" w:hAnsi="Calibri" w:cs="Calibri"/>
+          <w:sz w:val="24"/>
+          <w:szCs w:val="24"/>
+          <w:lang w:val="en-US"/>
+        </w:rPr>
+      </w:pPr>
+      <w:proofErr w:type="gramStart"/>
+      <w:r>
+        <w:rPr>
+          <w:rFonts w:ascii="Calibri" w:hAnsi="Calibri" w:cs="Calibri"/>
+          <w:sz w:val="24"/>
+          <w:szCs w:val="24"/>
+          <w:lang w:val="en-US"/>
+        </w:rPr>
+        <w:t>begin</w:t>
+      </w:r>
+      <w:proofErr w:type="gramEnd"/>
+    </w:p>
+    <w:p>
+      <w:pPr>
+        <w:autoSpaceDE w:val="0"/>
+        <w:autoSpaceDN w:val="0"/>
+        <w:adjustRightInd w:val="0"/>
+        <w:spacing w:after="0" w:line="240" w:lineRule="auto"/>
+        <w:rPr>
+          <w:rFonts w:ascii="Calibri" w:hAnsi="Calibri" w:cs="Calibri"/>
+          <w:sz w:val="24"/>
+          <w:szCs w:val="24"/>
+          <w:lang w:val="en-US"/>
+        </w:rPr>
+      </w:pPr>
+      <w:r>
+        <w:rPr>
+          <w:rFonts w:ascii="Calibri" w:hAnsi="Calibri" w:cs="Calibri"/>
+          <w:sz w:val="24"/>
+          <w:szCs w:val="24"/>
+          <w:lang w:val="en-US"/>
+        </w:rPr>
+        <w:t xml:space="preserve">  </w:t>
+      </w:r>
+      <w:proofErr w:type="gramStart"/>
+      <w:r>
+        <w:rPr>
+          <w:rFonts w:ascii="Calibri" w:hAnsi="Calibri" w:cs="Calibri"/>
+          <w:sz w:val="24"/>
+          <w:szCs w:val="24"/>
+          <w:lang w:val="en-US"/>
+        </w:rPr>
+        <w:t>open</w:t>
+      </w:r>
+      <w:proofErr w:type="gramEnd"/>
+      <w:r>
+        <w:rPr>
+          <w:rFonts w:ascii="Calibri" w:hAnsi="Calibri" w:cs="Calibri"/>
+          <w:sz w:val="24"/>
+          <w:szCs w:val="24"/>
+          <w:lang w:val="en-US"/>
+        </w:rPr>
+        <w:t xml:space="preserve"> cur1;</w:t>
+      </w:r>
+    </w:p>
+    <w:p>
+      <w:pPr>
+        <w:autoSpaceDE w:val="0"/>
+        <w:autoSpaceDN w:val="0"/>
+        <w:adjustRightInd w:val="0"/>
+        <w:spacing w:after="0" w:line="240" w:lineRule="auto"/>
+        <w:rPr>
+          <w:rFonts w:ascii="Calibri" w:hAnsi="Calibri" w:cs="Calibri"/>
+          <w:sz w:val="24"/>
+          <w:szCs w:val="24"/>
+          <w:lang w:val="en-US"/>
+        </w:rPr>
+      </w:pPr>
+      <w:r>
+        <w:rPr>
+          <w:rFonts w:ascii="Calibri" w:hAnsi="Calibri" w:cs="Calibri"/>
+          <w:sz w:val="24"/>
+          <w:szCs w:val="24"/>
+          <w:lang w:val="en-US"/>
+        </w:rPr>
+        <w:t xml:space="preserve">  </w:t>
+      </w:r>
+      <w:proofErr w:type="gramStart"/>
+      <w:r>
+        <w:rPr>
+          <w:rFonts w:ascii="Calibri" w:hAnsi="Calibri" w:cs="Calibri"/>
+          <w:sz w:val="24"/>
+          <w:szCs w:val="24"/>
+          <w:lang w:val="en-US"/>
+        </w:rPr>
+        <w:t>fetch</w:t>
+      </w:r>
+      <w:proofErr w:type="gramEnd"/>
+      <w:r>
+        <w:rPr>
+          <w:rFonts w:ascii="Calibri" w:hAnsi="Calibri" w:cs="Calibri"/>
+          <w:sz w:val="24"/>
+          <w:szCs w:val="24"/>
+          <w:lang w:val="en-US"/>
+        </w:rPr>
+        <w:t xml:space="preserve"> cur1 into </w:t>
+      </w:r>
+      <w:proofErr w:type="spellStart"/>
+      <w:r>
+        <w:rPr>
+          <w:rFonts w:ascii="Calibri" w:hAnsi="Calibri" w:cs="Calibri"/>
+          <w:sz w:val="24"/>
+          <w:szCs w:val="24"/>
+          <w:lang w:val="en-US"/>
+        </w:rPr>
+        <w:t>v_id_categoria</w:t>
+      </w:r>
+      <w:proofErr w:type="spellEnd"/>
+      <w:r>
+        <w:rPr>
+          <w:rFonts w:ascii="Calibri" w:hAnsi="Calibri" w:cs="Calibri"/>
+          <w:sz w:val="24"/>
+          <w:szCs w:val="24"/>
+          <w:lang w:val="en-US"/>
+        </w:rPr>
+        <w:t>;</w:t>
+      </w:r>
+    </w:p>
+    <w:p>
+      <w:pPr>
+        <w:autoSpaceDE w:val="0"/>
+        <w:autoSpaceDN w:val="0"/>
+        <w:adjustRightInd w:val="0"/>
+        <w:spacing w:after="0" w:line="240" w:lineRule="auto"/>
+        <w:rPr>
+          <w:rFonts w:ascii="Calibri" w:hAnsi="Calibri" w:cs="Calibri"/>
+          <w:sz w:val="24"/>
+          <w:szCs w:val="24"/>
+          <w:lang w:val="en-US"/>
+        </w:rPr>
+      </w:pPr>
+      <w:r>
+        <w:rPr>
+          <w:rFonts w:ascii="Calibri" w:hAnsi="Calibri" w:cs="Calibri"/>
+          <w:sz w:val="24"/>
+          <w:szCs w:val="24"/>
+          <w:lang w:val="en-US"/>
+        </w:rPr>
+        <w:t xml:space="preserve">  </w:t>
+      </w:r>
+      <w:proofErr w:type="spellStart"/>
+      <w:r>
+        <w:rPr>
+          <w:rFonts w:ascii="Calibri" w:hAnsi="Calibri" w:cs="Calibri"/>
+          <w:sz w:val="24"/>
+          <w:szCs w:val="24"/>
+          <w:lang w:val="en-US"/>
+        </w:rPr>
+        <w:t>v_id_categoria</w:t>
+      </w:r>
+      <w:proofErr w:type="spellEnd"/>
+      <w:r>
+        <w:rPr>
+          <w:rFonts w:ascii="Calibri" w:hAnsi="Calibri" w:cs="Calibri"/>
+          <w:sz w:val="24"/>
+          <w:szCs w:val="24"/>
+          <w:lang w:val="en-US"/>
+        </w:rPr>
+        <w:t>:=v_id_categoria+10;</w:t>
+      </w:r>
+    </w:p>
+    <w:p>
+      <w:pPr>
+        <w:autoSpaceDE w:val="0"/>
+        <w:autoSpaceDN w:val="0"/>
+        <w:adjustRightInd w:val="0"/>
+        <w:spacing w:after="0" w:line="240" w:lineRule="auto"/>
+        <w:rPr>
+          <w:rFonts w:ascii="Calibri" w:hAnsi="Calibri" w:cs="Calibri"/>
+          <w:sz w:val="24"/>
+          <w:szCs w:val="24"/>
+        </w:rPr>
+      </w:pPr>
+      <w:r>
+        <w:rPr>
+          <w:rFonts w:ascii="Calibri" w:hAnsi="Calibri" w:cs="Calibri"/>
+          <w:sz w:val="24"/>
+          <w:szCs w:val="24"/>
+          <w:lang w:val="en-US"/>
+        </w:rPr>
+        <w:t xml:space="preserve">  </w:t>
+      </w:r>
+      <w:proofErr w:type="spellStart"/>
+      <w:proofErr w:type="gramStart"/>
+      <w:r>
+        <w:rPr>
+          <w:rFonts w:ascii="Calibri" w:hAnsi="Calibri" w:cs="Calibri"/>
+          <w:sz w:val="24"/>
+          <w:szCs w:val="24"/>
+        </w:rPr>
+        <w:t>insert</w:t>
+      </w:r>
+      <w:proofErr w:type="spellEnd"/>
+      <w:proofErr w:type="gramEnd"/>
+      <w:r>
+        <w:rPr>
+          <w:rFonts w:ascii="Calibri" w:hAnsi="Calibri" w:cs="Calibri"/>
+          <w:sz w:val="24"/>
+          <w:szCs w:val="24"/>
+        </w:rPr>
+        <w:t xml:space="preserve"> </w:t>
+      </w:r>
+      <w:proofErr w:type="spellStart"/>
+      <w:r>
+        <w:rPr>
+          <w:rFonts w:ascii="Calibri" w:hAnsi="Calibri" w:cs="Calibri"/>
+          <w:sz w:val="24"/>
+          <w:szCs w:val="24"/>
+        </w:rPr>
+        <w:t>into</w:t>
+      </w:r>
+      <w:proofErr w:type="spellEnd"/>
+      <w:r>
+        <w:rPr>
+          <w:rFonts w:ascii="Calibri" w:hAnsi="Calibri" w:cs="Calibri"/>
+          <w:sz w:val="24"/>
+          <w:szCs w:val="24"/>
+        </w:rPr>
+        <w:t xml:space="preserve"> </w:t>
+      </w:r>
+      <w:proofErr w:type="spellStart"/>
+      <w:r>
+        <w:rPr>
+          <w:rFonts w:ascii="Calibri" w:hAnsi="Calibri" w:cs="Calibri"/>
+          <w:sz w:val="24"/>
+          <w:szCs w:val="24"/>
+        </w:rPr>
+        <w:t>categorias</w:t>
+      </w:r>
+      <w:proofErr w:type="spellEnd"/>
+      <w:r>
+        <w:rPr>
+          <w:rFonts w:ascii="Calibri" w:hAnsi="Calibri" w:cs="Calibri"/>
+          <w:sz w:val="24"/>
+          <w:szCs w:val="24"/>
+        </w:rPr>
+        <w:t>(</w:t>
+      </w:r>
+      <w:proofErr w:type="spellStart"/>
+      <w:r>
+        <w:rPr>
+          <w:rFonts w:ascii="Calibri" w:hAnsi="Calibri" w:cs="Calibri"/>
+          <w:sz w:val="24"/>
+          <w:szCs w:val="24"/>
+        </w:rPr>
+        <w:t>descripcion,id_categoria</w:t>
+      </w:r>
+      <w:proofErr w:type="spellEnd"/>
+      <w:r>
+        <w:rPr>
+          <w:rFonts w:ascii="Calibri" w:hAnsi="Calibri" w:cs="Calibri"/>
+          <w:sz w:val="24"/>
+          <w:szCs w:val="24"/>
+        </w:rPr>
+        <w:t>)</w:t>
+      </w:r>
+    </w:p>
+    <w:p>
+      <w:pPr>
+        <w:autoSpaceDE w:val="0"/>
+        <w:autoSpaceDN w:val="0"/>
+        <w:adjustRightInd w:val="0"/>
+        <w:spacing w:after="0" w:line="240" w:lineRule="auto"/>
+        <w:rPr>
+          <w:rFonts w:ascii="Calibri" w:hAnsi="Calibri" w:cs="Calibri"/>
+          <w:sz w:val="24"/>
+          <w:szCs w:val="24"/>
+        </w:rPr>
+      </w:pPr>
+      <w:r>
+        <w:rPr>
+          <w:rFonts w:ascii="Calibri" w:hAnsi="Calibri" w:cs="Calibri"/>
+          <w:sz w:val="24"/>
+          <w:szCs w:val="24"/>
+        </w:rPr>
+        <w:t xml:space="preserve">  </w:t>
+      </w:r>
+      <w:proofErr w:type="spellStart"/>
+      <w:proofErr w:type="gramStart"/>
+      <w:r>
+        <w:rPr>
+          <w:rFonts w:ascii="Calibri" w:hAnsi="Calibri" w:cs="Calibri"/>
+          <w:sz w:val="24"/>
+          <w:szCs w:val="24"/>
+        </w:rPr>
+        <w:t>values</w:t>
+      </w:r>
+      <w:proofErr w:type="spellEnd"/>
+      <w:r>
+        <w:rPr>
+          <w:rFonts w:ascii="Calibri" w:hAnsi="Calibri" w:cs="Calibri"/>
+          <w:sz w:val="24"/>
+          <w:szCs w:val="24"/>
+        </w:rPr>
+        <w:t>(</w:t>
+      </w:r>
+      <w:proofErr w:type="spellStart"/>
+      <w:proofErr w:type="gramEnd"/>
+      <w:r>
+        <w:rPr>
+          <w:rFonts w:ascii="Calibri" w:hAnsi="Calibri" w:cs="Calibri"/>
+          <w:sz w:val="24"/>
+          <w:szCs w:val="24"/>
+        </w:rPr>
+        <w:t>p_descripcion,v_id_categoria</w:t>
+      </w:r>
+      <w:proofErr w:type="spellEnd"/>
+      <w:r>
+        <w:rPr>
+          <w:rFonts w:ascii="Calibri" w:hAnsi="Calibri" w:cs="Calibri"/>
+          <w:sz w:val="24"/>
+          <w:szCs w:val="24"/>
+        </w:rPr>
+        <w:t>);</w:t>
+      </w:r>
+    </w:p>
+    <w:p>
+      <w:pPr>
+        <w:autoSpaceDE w:val="0"/>
+        <w:autoSpaceDN w:val="0"/>
+        <w:adjustRightInd w:val="0"/>
+        <w:spacing w:after="0" w:line="240" w:lineRule="auto"/>
+        <w:rPr>
+          <w:rFonts w:ascii="Calibri" w:hAnsi="Calibri" w:cs="Calibri"/>
+          <w:sz w:val="24"/>
+          <w:szCs w:val="24"/>
+        </w:rPr>
+      </w:pPr>
+      <w:r>
+        <w:rPr>
+          <w:rFonts w:ascii="Calibri" w:hAnsi="Calibri" w:cs="Calibri"/>
+          <w:sz w:val="24"/>
+          <w:szCs w:val="24"/>
+        </w:rPr>
+        <w:t xml:space="preserve">  </w:t>
+      </w:r>
+      <w:proofErr w:type="spellStart"/>
+      <w:proofErr w:type="gramStart"/>
+      <w:r>
+        <w:rPr>
+          <w:rFonts w:ascii="Calibri" w:hAnsi="Calibri" w:cs="Calibri"/>
+          <w:sz w:val="24"/>
+          <w:szCs w:val="24"/>
+        </w:rPr>
+        <w:t>close</w:t>
+      </w:r>
+      <w:proofErr w:type="spellEnd"/>
+      <w:proofErr w:type="gramEnd"/>
+      <w:r>
+        <w:rPr>
+          <w:rFonts w:ascii="Calibri" w:hAnsi="Calibri" w:cs="Calibri"/>
+          <w:sz w:val="24"/>
+          <w:szCs w:val="24"/>
+        </w:rPr>
+        <w:t xml:space="preserve"> cur1;</w:t>
+      </w:r>
+    </w:p>
+    <w:p>
+      <w:pPr>
+        <w:autoSpaceDE w:val="0"/>
+        <w:autoSpaceDN w:val="0"/>
+        <w:adjustRightInd w:val="0"/>
+        <w:spacing w:after="0" w:line="240" w:lineRule="auto"/>
+        <w:rPr>
+          <w:rFonts w:ascii="Calibri" w:hAnsi="Calibri" w:cs="Calibri"/>
+          <w:sz w:val="24"/>
+          <w:szCs w:val="24"/>
+        </w:rPr>
+      </w:pPr>
+      <w:proofErr w:type="spellStart"/>
+      <w:proofErr w:type="gramStart"/>
+      <w:r>
+        <w:rPr>
+          <w:rFonts w:ascii="Calibri" w:hAnsi="Calibri" w:cs="Calibri"/>
+          <w:sz w:val="24"/>
+          <w:szCs w:val="24"/>
+        </w:rPr>
+        <w:t>end</w:t>
+      </w:r>
+      <w:proofErr w:type="spellEnd"/>
+      <w:proofErr w:type="gramEnd"/>
+      <w:r>
+        <w:rPr>
+          <w:rFonts w:ascii="Calibri" w:hAnsi="Calibri" w:cs="Calibri"/>
+          <w:sz w:val="24"/>
+          <w:szCs w:val="24"/>
+        </w:rPr>
+        <w:t>;</w:t>
+      </w:r>
+    </w:p>
+    <w:p>
+      <w:pPr>
+        <w:autoSpaceDE w:val="0"/>
+        <w:autoSpaceDN w:val="0"/>
+        <w:adjustRightInd w:val="0"/>
+        <w:spacing w:after="0" w:line="240" w:lineRule="auto"/>
+        <w:rPr>
+          <w:rFonts w:ascii="Calibri" w:hAnsi="Calibri" w:cs="Calibri"/>
+          <w:b/>
+          <w:sz w:val="24"/>
+          <w:szCs w:val="24"/>
+        </w:rPr>
+      </w:pPr>
+    </w:p>
+    <w:p>
+      <w:pPr>
+        <w:autoSpaceDE w:val="0"/>
+        <w:autoSpaceDN w:val="0"/>
+        <w:adjustRightInd w:val="0"/>
+        <w:spacing w:after="0" w:line="240" w:lineRule="auto"/>
+        <w:rPr>
+          <w:rFonts w:ascii="Calibri" w:hAnsi="Calibri" w:cs="Calibri"/>
+          <w:sz w:val="24"/>
+          <w:szCs w:val="24"/>
+        </w:rPr>
+      </w:pPr>
+      <w:proofErr w:type="spellStart"/>
+      <w:proofErr w:type="gramStart"/>
+      <w:r>
+        <w:rPr>
+          <w:rFonts w:ascii="Calibri" w:hAnsi="Calibri" w:cs="Calibri"/>
+          <w:sz w:val="24"/>
+          <w:szCs w:val="24"/>
+        </w:rPr>
+        <w:t>execute</w:t>
+      </w:r>
+      <w:proofErr w:type="spellEnd"/>
+      <w:proofErr w:type="gramEnd"/>
+      <w:r>
+        <w:rPr>
+          <w:rFonts w:ascii="Calibri" w:hAnsi="Calibri" w:cs="Calibri"/>
+          <w:sz w:val="24"/>
+          <w:szCs w:val="24"/>
+        </w:rPr>
+        <w:t xml:space="preserve"> ejercicio7_tema12('nuevo producto');</w:t>
+      </w:r>
+    </w:p>
+    <w:p>
+      <w:pPr>
+        <w:autoSpaceDE w:val="0"/>
+        <w:autoSpaceDN w:val="0"/>
+        <w:adjustRightInd w:val="0"/>
+        <w:spacing w:after="0" w:line="240" w:lineRule="auto"/>
+        <w:rPr>
+          <w:rFonts w:ascii="Calibri" w:hAnsi="Calibri" w:cs="Calibri"/>
           <w:sz w:val="24"/>
           <w:szCs w:val="24"/>
         </w:rPr>
@@ -6471,6 +9385,7 @@
           <w:sz w:val="24"/>
           <w:szCs w:val="24"/>
         </w:rPr>
+        <w:lastRenderedPageBreak/>
         <w:t xml:space="preserve">10. Realizar un procedimiento que suba el </w:t>
       </w:r>
       <w:proofErr w:type="spellStart"/>
@@ -7260,910 +10175,910 @@
           <w:sz w:val="24"/>
           <w:szCs w:val="24"/>
         </w:rPr>
+        <w:t>Datos del pedido:……..(1) Cliente:…(2) Empleado que atendió:…….(3) Fecha: ………</w:t>
+      </w:r>
+      <w:proofErr w:type="gramStart"/>
+      <w:r>
+        <w:rPr>
+          <w:rFonts w:ascii="Calibri" w:hAnsi="Calibri" w:cs="Calibri"/>
+          <w:b/>
+          <w:sz w:val="24"/>
+          <w:szCs w:val="24"/>
+        </w:rPr>
+        <w:t>..(</w:t>
+      </w:r>
+      <w:proofErr w:type="gramEnd"/>
+      <w:r>
+        <w:rPr>
+          <w:rFonts w:ascii="Calibri" w:hAnsi="Calibri" w:cs="Calibri"/>
+          <w:b/>
+          <w:sz w:val="24"/>
+          <w:szCs w:val="24"/>
+        </w:rPr>
+        <w:t>4)</w:t>
+      </w:r>
+    </w:p>
+    <w:p>
+      <w:pPr>
+        <w:autoSpaceDE w:val="0"/>
+        <w:autoSpaceDN w:val="0"/>
+        <w:adjustRightInd w:val="0"/>
+        <w:spacing w:after="0" w:line="240" w:lineRule="auto"/>
+        <w:rPr>
+          <w:rFonts w:ascii="Calibri" w:hAnsi="Calibri" w:cs="Calibri"/>
+          <w:b/>
+          <w:sz w:val="24"/>
+          <w:szCs w:val="24"/>
+        </w:rPr>
+      </w:pPr>
+      <w:r>
+        <w:rPr>
+          <w:rFonts w:ascii="Calibri" w:hAnsi="Calibri" w:cs="Calibri"/>
+          <w:b/>
+          <w:sz w:val="24"/>
+          <w:szCs w:val="24"/>
+        </w:rPr>
+        <w:t>Nombre de producto: ………</w:t>
+      </w:r>
+      <w:proofErr w:type="gramStart"/>
+      <w:r>
+        <w:rPr>
+          <w:rFonts w:ascii="Calibri" w:hAnsi="Calibri" w:cs="Calibri"/>
+          <w:b/>
+          <w:sz w:val="24"/>
+          <w:szCs w:val="24"/>
+        </w:rPr>
+        <w:t>..(</w:t>
+      </w:r>
+      <w:proofErr w:type="gramEnd"/>
+      <w:r>
+        <w:rPr>
+          <w:rFonts w:ascii="Calibri" w:hAnsi="Calibri" w:cs="Calibri"/>
+          <w:b/>
+          <w:sz w:val="24"/>
+          <w:szCs w:val="24"/>
+        </w:rPr>
+        <w:t>5)   unidades pedidas: ………..(6) precio por unidad: …….(7)</w:t>
+      </w:r>
+    </w:p>
+    <w:p>
+      <w:pPr>
+        <w:autoSpaceDE w:val="0"/>
+        <w:autoSpaceDN w:val="0"/>
+        <w:adjustRightInd w:val="0"/>
+        <w:spacing w:after="0" w:line="240" w:lineRule="auto"/>
+        <w:rPr>
+          <w:rFonts w:ascii="Calibri" w:hAnsi="Calibri" w:cs="Calibri"/>
+          <w:b/>
+          <w:sz w:val="24"/>
+          <w:szCs w:val="24"/>
+        </w:rPr>
+      </w:pPr>
+      <w:r>
+        <w:rPr>
+          <w:rFonts w:ascii="Calibri" w:hAnsi="Calibri" w:cs="Calibri"/>
+          <w:b/>
+          <w:sz w:val="24"/>
+          <w:szCs w:val="24"/>
+        </w:rPr>
+        <w:t>Número de líneas del pedido :…………..(8)</w:t>
+      </w:r>
+    </w:p>
+    <w:p>
+      <w:pPr>
+        <w:autoSpaceDE w:val="0"/>
+        <w:autoSpaceDN w:val="0"/>
+        <w:adjustRightInd w:val="0"/>
+        <w:spacing w:after="0" w:line="240" w:lineRule="auto"/>
+        <w:rPr>
+          <w:rFonts w:ascii="Calibri" w:hAnsi="Calibri" w:cs="Calibri"/>
+          <w:b/>
+          <w:sz w:val="24"/>
+          <w:szCs w:val="24"/>
+        </w:rPr>
+      </w:pPr>
+      <w:r>
+        <w:rPr>
+          <w:rFonts w:ascii="Calibri" w:hAnsi="Calibri" w:cs="Calibri"/>
+          <w:b/>
+          <w:sz w:val="24"/>
+          <w:szCs w:val="24"/>
+        </w:rPr>
+        <w:t>Importe total del pedido:…………..(9)</w:t>
+      </w:r>
+    </w:p>
+    <w:p>
+      <w:pPr>
+        <w:autoSpaceDE w:val="0"/>
+        <w:autoSpaceDN w:val="0"/>
+        <w:adjustRightInd w:val="0"/>
+        <w:spacing w:after="0" w:line="240" w:lineRule="auto"/>
+        <w:rPr>
+          <w:rFonts w:ascii="Calibri" w:hAnsi="Calibri" w:cs="Calibri"/>
+          <w:b/>
+          <w:sz w:val="24"/>
+          <w:szCs w:val="24"/>
+        </w:rPr>
+      </w:pPr>
+      <w:r>
+        <w:rPr>
+          <w:rFonts w:ascii="Calibri" w:hAnsi="Calibri" w:cs="Calibri"/>
+          <w:b/>
+          <w:sz w:val="24"/>
+          <w:szCs w:val="24"/>
+        </w:rPr>
+        <w:t>---------------</w:t>
+      </w:r>
+    </w:p>
+    <w:p>
+      <w:pPr>
+        <w:autoSpaceDE w:val="0"/>
+        <w:autoSpaceDN w:val="0"/>
+        <w:adjustRightInd w:val="0"/>
+        <w:spacing w:after="0" w:line="240" w:lineRule="auto"/>
+        <w:rPr>
+          <w:rFonts w:ascii="Calibri" w:hAnsi="Calibri" w:cs="Calibri"/>
+          <w:b/>
+          <w:sz w:val="24"/>
+          <w:szCs w:val="24"/>
+        </w:rPr>
+      </w:pPr>
+      <w:r>
+        <w:rPr>
+          <w:rFonts w:ascii="Calibri" w:hAnsi="Calibri" w:cs="Calibri"/>
+          <w:b/>
+          <w:sz w:val="24"/>
+          <w:szCs w:val="24"/>
+        </w:rPr>
+        <w:t>Importe total de todos los pedidos del cliente:…………..(</w:t>
+      </w:r>
+      <w:r>
+        <w:rPr>
+          <w:rFonts w:ascii="Calibri" w:hAnsi="Calibri" w:cs="Calibri"/>
+          <w:b/>
+          <w:sz w:val="24"/>
+          <w:szCs w:val="24"/>
+        </w:rPr>
+        <w:t>10</w:t>
+      </w:r>
+      <w:r>
+        <w:rPr>
+          <w:rFonts w:ascii="Calibri" w:hAnsi="Calibri" w:cs="Calibri"/>
+          <w:b/>
+          <w:sz w:val="24"/>
+          <w:szCs w:val="24"/>
+        </w:rPr>
+        <w:t>)</w:t>
+      </w:r>
+    </w:p>
+    <w:p>
+      <w:pPr>
+        <w:autoSpaceDE w:val="0"/>
+        <w:autoSpaceDN w:val="0"/>
+        <w:adjustRightInd w:val="0"/>
+        <w:spacing w:after="0" w:line="240" w:lineRule="auto"/>
+        <w:rPr>
+          <w:rFonts w:ascii="Calibri" w:hAnsi="Calibri" w:cs="Calibri"/>
+          <w:b/>
+          <w:sz w:val="24"/>
+          <w:szCs w:val="24"/>
+        </w:rPr>
+      </w:pPr>
+    </w:p>
+    <w:p>
+      <w:pPr>
+        <w:autoSpaceDE w:val="0"/>
+        <w:autoSpaceDN w:val="0"/>
+        <w:adjustRightInd w:val="0"/>
+        <w:spacing w:after="0" w:line="240" w:lineRule="auto"/>
+        <w:rPr>
+          <w:rFonts w:ascii="Calibri" w:hAnsi="Calibri" w:cs="Calibri"/>
+          <w:b/>
+          <w:sz w:val="24"/>
+          <w:szCs w:val="24"/>
+        </w:rPr>
+      </w:pPr>
+      <w:r>
+        <w:rPr>
+          <w:rFonts w:ascii="Calibri" w:hAnsi="Calibri" w:cs="Calibri"/>
+          <w:b/>
+          <w:sz w:val="24"/>
+          <w:szCs w:val="24"/>
+        </w:rPr>
+        <w:t>-  -  -</w:t>
+      </w:r>
+    </w:p>
+    <w:p>
+      <w:pPr>
+        <w:autoSpaceDE w:val="0"/>
+        <w:autoSpaceDN w:val="0"/>
+        <w:adjustRightInd w:val="0"/>
+        <w:spacing w:after="0" w:line="240" w:lineRule="auto"/>
+        <w:rPr>
+          <w:rFonts w:ascii="Calibri" w:hAnsi="Calibri" w:cs="Calibri"/>
+          <w:b/>
+          <w:sz w:val="24"/>
+          <w:szCs w:val="24"/>
+        </w:rPr>
+      </w:pPr>
+    </w:p>
+    <w:p>
+      <w:pPr>
+        <w:autoSpaceDE w:val="0"/>
+        <w:autoSpaceDN w:val="0"/>
+        <w:adjustRightInd w:val="0"/>
+        <w:spacing w:after="0" w:line="240" w:lineRule="auto"/>
+        <w:rPr>
+          <w:rFonts w:ascii="Calibri" w:hAnsi="Calibri" w:cs="Calibri"/>
+          <w:b/>
+          <w:sz w:val="24"/>
+          <w:szCs w:val="24"/>
+        </w:rPr>
+      </w:pPr>
+      <w:r>
+        <w:rPr>
+          <w:rFonts w:ascii="Calibri" w:hAnsi="Calibri" w:cs="Calibri"/>
+          <w:b/>
+          <w:sz w:val="24"/>
+          <w:szCs w:val="24"/>
+        </w:rPr>
+        <w:t>Importe total de todos los pedido</w:t>
+      </w:r>
+      <w:r>
+        <w:rPr>
+          <w:rFonts w:ascii="Calibri" w:hAnsi="Calibri" w:cs="Calibri"/>
+          <w:b/>
+          <w:sz w:val="24"/>
+          <w:szCs w:val="24"/>
+        </w:rPr>
+        <w:t>s</w:t>
+      </w:r>
+      <w:r>
+        <w:rPr>
+          <w:rFonts w:ascii="Calibri" w:hAnsi="Calibri" w:cs="Calibri"/>
+          <w:b/>
+          <w:sz w:val="24"/>
+          <w:szCs w:val="24"/>
+        </w:rPr>
+        <w:t>:…………..(</w:t>
+      </w:r>
+      <w:r>
+        <w:rPr>
+          <w:rFonts w:ascii="Calibri" w:hAnsi="Calibri" w:cs="Calibri"/>
+          <w:b/>
+          <w:sz w:val="24"/>
+          <w:szCs w:val="24"/>
+        </w:rPr>
+        <w:t>1</w:t>
+      </w:r>
+      <w:r>
+        <w:rPr>
+          <w:rFonts w:ascii="Calibri" w:hAnsi="Calibri" w:cs="Calibri"/>
+          <w:b/>
+          <w:sz w:val="24"/>
+          <w:szCs w:val="24"/>
+        </w:rPr>
+        <w:t>1</w:t>
+      </w:r>
+      <w:r>
+        <w:rPr>
+          <w:rFonts w:ascii="Calibri" w:hAnsi="Calibri" w:cs="Calibri"/>
+          <w:b/>
+          <w:sz w:val="24"/>
+          <w:szCs w:val="24"/>
+        </w:rPr>
+        <w:t>)</w:t>
+      </w:r>
+    </w:p>
+    <w:p>
+      <w:pPr>
+        <w:autoSpaceDE w:val="0"/>
+        <w:autoSpaceDN w:val="0"/>
+        <w:adjustRightInd w:val="0"/>
+        <w:spacing w:after="0" w:line="240" w:lineRule="auto"/>
+        <w:rPr>
+          <w:rFonts w:ascii="Calibri" w:hAnsi="Calibri" w:cs="Calibri"/>
+          <w:b/>
+          <w:sz w:val="24"/>
+          <w:szCs w:val="24"/>
+        </w:rPr>
+      </w:pPr>
+      <w:r>
+        <w:rPr>
+          <w:rFonts w:ascii="Calibri" w:hAnsi="Calibri" w:cs="Calibri"/>
+          <w:b/>
+          <w:sz w:val="24"/>
+          <w:szCs w:val="24"/>
+        </w:rPr>
+        <w:t>*********************************************************</w:t>
+      </w:r>
+    </w:p>
+    <w:p>
+      <w:pPr>
+        <w:autoSpaceDE w:val="0"/>
+        <w:autoSpaceDN w:val="0"/>
+        <w:adjustRightInd w:val="0"/>
+        <w:spacing w:after="0" w:line="240" w:lineRule="auto"/>
+        <w:rPr>
+          <w:rFonts w:ascii="Calibri" w:hAnsi="Calibri" w:cs="Calibri"/>
+          <w:b/>
+          <w:sz w:val="24"/>
+          <w:szCs w:val="24"/>
+        </w:rPr>
+      </w:pPr>
+    </w:p>
+    <w:p>
+      <w:pPr>
+        <w:autoSpaceDE w:val="0"/>
+        <w:autoSpaceDN w:val="0"/>
+        <w:adjustRightInd w:val="0"/>
+        <w:spacing w:after="0" w:line="240" w:lineRule="auto"/>
+        <w:rPr>
+          <w:rFonts w:ascii="Calibri" w:hAnsi="Calibri" w:cs="Calibri"/>
+          <w:b/>
+          <w:sz w:val="24"/>
+          <w:szCs w:val="24"/>
+        </w:rPr>
+      </w:pPr>
+      <w:r>
+        <w:rPr>
+          <w:rFonts w:ascii="Calibri" w:hAnsi="Calibri" w:cs="Calibri"/>
+          <w:b/>
+          <w:sz w:val="24"/>
+          <w:szCs w:val="24"/>
+        </w:rPr>
+        <w:t>Donde:</w:t>
+      </w:r>
+    </w:p>
+    <w:p>
+      <w:pPr>
+        <w:autoSpaceDE w:val="0"/>
+        <w:autoSpaceDN w:val="0"/>
+        <w:adjustRightInd w:val="0"/>
+        <w:spacing w:after="0" w:line="240" w:lineRule="auto"/>
+        <w:jc w:val="both"/>
+        <w:rPr>
+          <w:rFonts w:ascii="Calibri" w:hAnsi="Calibri" w:cs="Calibri"/>
+          <w:b/>
+          <w:sz w:val="24"/>
+          <w:szCs w:val="24"/>
+        </w:rPr>
+      </w:pPr>
+      <w:r>
+        <w:rPr>
+          <w:rFonts w:ascii="Calibri" w:hAnsi="Calibri" w:cs="Calibri"/>
+          <w:b/>
+          <w:sz w:val="24"/>
+          <w:szCs w:val="24"/>
+        </w:rPr>
+        <w:t>- 1,2</w:t>
+      </w:r>
+      <w:r>
+        <w:rPr>
+          <w:rFonts w:ascii="Calibri" w:hAnsi="Calibri" w:cs="Calibri"/>
+          <w:b/>
+          <w:sz w:val="24"/>
+          <w:szCs w:val="24"/>
+        </w:rPr>
+        <w:t xml:space="preserve">, </w:t>
+      </w:r>
+      <w:r>
+        <w:rPr>
+          <w:rFonts w:ascii="Calibri" w:hAnsi="Calibri" w:cs="Calibri"/>
+          <w:b/>
+          <w:sz w:val="24"/>
+          <w:szCs w:val="24"/>
+        </w:rPr>
+        <w:t>3</w:t>
+      </w:r>
+      <w:r>
+        <w:rPr>
+          <w:rFonts w:ascii="Calibri" w:hAnsi="Calibri" w:cs="Calibri"/>
+          <w:b/>
+          <w:sz w:val="24"/>
+          <w:szCs w:val="24"/>
+        </w:rPr>
+        <w:t xml:space="preserve"> y 4</w:t>
+      </w:r>
+      <w:r>
+        <w:rPr>
+          <w:rFonts w:ascii="Calibri" w:hAnsi="Calibri" w:cs="Calibri"/>
+          <w:b/>
+          <w:sz w:val="24"/>
+          <w:szCs w:val="24"/>
+        </w:rPr>
+        <w:t xml:space="preserve"> corresponden a </w:t>
+      </w:r>
+      <w:r>
+        <w:rPr>
+          <w:rFonts w:ascii="Calibri" w:hAnsi="Calibri" w:cs="Calibri"/>
+          <w:b/>
+          <w:sz w:val="24"/>
+          <w:szCs w:val="24"/>
+        </w:rPr>
+        <w:t>número de pedido</w:t>
+      </w:r>
+      <w:r>
+        <w:rPr>
+          <w:rFonts w:ascii="Calibri" w:hAnsi="Calibri" w:cs="Calibri"/>
+          <w:b/>
+          <w:sz w:val="24"/>
+          <w:szCs w:val="24"/>
+        </w:rPr>
+        <w:t xml:space="preserve">, </w:t>
+      </w:r>
+      <w:r>
+        <w:rPr>
+          <w:rFonts w:ascii="Calibri" w:hAnsi="Calibri" w:cs="Calibri"/>
+          <w:b/>
+          <w:sz w:val="24"/>
+          <w:szCs w:val="24"/>
+        </w:rPr>
+        <w:t>apellidos del cliente</w:t>
+      </w:r>
+      <w:r>
+        <w:rPr>
+          <w:rFonts w:ascii="Calibri" w:hAnsi="Calibri" w:cs="Calibri"/>
+          <w:b/>
+          <w:sz w:val="24"/>
+          <w:szCs w:val="24"/>
+        </w:rPr>
+        <w:t>,</w:t>
+      </w:r>
+      <w:r>
+        <w:rPr>
+          <w:rFonts w:ascii="Calibri" w:hAnsi="Calibri" w:cs="Calibri"/>
+          <w:b/>
+          <w:sz w:val="24"/>
+          <w:szCs w:val="24"/>
+        </w:rPr>
+        <w:t xml:space="preserve"> apellidos</w:t>
+      </w:r>
+      <w:r>
+        <w:rPr>
+          <w:rFonts w:ascii="Calibri" w:hAnsi="Calibri" w:cs="Calibri"/>
+          <w:b/>
+          <w:sz w:val="24"/>
+          <w:szCs w:val="24"/>
+        </w:rPr>
+        <w:t xml:space="preserve"> del</w:t>
+      </w:r>
+      <w:r>
+        <w:rPr>
+          <w:rFonts w:ascii="Calibri" w:hAnsi="Calibri" w:cs="Calibri"/>
+          <w:b/>
+          <w:sz w:val="24"/>
+          <w:szCs w:val="24"/>
+        </w:rPr>
+        <w:t xml:space="preserve"> </w:t>
+      </w:r>
+      <w:r>
+        <w:rPr>
+          <w:rFonts w:ascii="Calibri" w:hAnsi="Calibri" w:cs="Calibri"/>
+          <w:b/>
+          <w:sz w:val="24"/>
+          <w:szCs w:val="24"/>
+        </w:rPr>
+        <w:t>empleado</w:t>
+      </w:r>
+      <w:r>
+        <w:rPr>
+          <w:rFonts w:ascii="Calibri" w:hAnsi="Calibri" w:cs="Calibri"/>
+          <w:b/>
+          <w:sz w:val="24"/>
+          <w:szCs w:val="24"/>
+        </w:rPr>
+        <w:t xml:space="preserve"> y fecha del pedido</w:t>
+      </w:r>
+      <w:r>
+        <w:rPr>
+          <w:rFonts w:ascii="Calibri" w:hAnsi="Calibri" w:cs="Calibri"/>
+          <w:b/>
+          <w:sz w:val="24"/>
+          <w:szCs w:val="24"/>
+        </w:rPr>
+        <w:t>.</w:t>
+      </w:r>
+    </w:p>
+    <w:p>
+      <w:pPr>
+        <w:autoSpaceDE w:val="0"/>
+        <w:autoSpaceDN w:val="0"/>
+        <w:adjustRightInd w:val="0"/>
+        <w:spacing w:after="0" w:line="240" w:lineRule="auto"/>
+        <w:jc w:val="both"/>
+        <w:rPr>
+          <w:rFonts w:ascii="Calibri" w:hAnsi="Calibri" w:cs="Calibri"/>
+          <w:b/>
+          <w:sz w:val="24"/>
+          <w:szCs w:val="24"/>
+        </w:rPr>
+      </w:pPr>
+      <w:r>
+        <w:rPr>
+          <w:rFonts w:ascii="Calibri" w:hAnsi="Calibri" w:cs="Calibri"/>
+          <w:b/>
+          <w:sz w:val="24"/>
+          <w:szCs w:val="24"/>
+        </w:rPr>
+        <w:t xml:space="preserve">- </w:t>
+      </w:r>
+      <w:r>
+        <w:rPr>
+          <w:rFonts w:ascii="Calibri" w:hAnsi="Calibri" w:cs="Calibri"/>
+          <w:b/>
+          <w:sz w:val="24"/>
+          <w:szCs w:val="24"/>
+        </w:rPr>
+        <w:t>5</w:t>
+      </w:r>
+      <w:r>
+        <w:rPr>
+          <w:rFonts w:ascii="Calibri" w:hAnsi="Calibri" w:cs="Calibri"/>
+          <w:b/>
+          <w:sz w:val="24"/>
+          <w:szCs w:val="24"/>
+        </w:rPr>
+        <w:t xml:space="preserve">, </w:t>
+      </w:r>
+      <w:r>
+        <w:rPr>
+          <w:rFonts w:ascii="Calibri" w:hAnsi="Calibri" w:cs="Calibri"/>
+          <w:b/>
+          <w:sz w:val="24"/>
+          <w:szCs w:val="24"/>
+        </w:rPr>
+        <w:t>6</w:t>
+      </w:r>
+      <w:r>
+        <w:rPr>
+          <w:rFonts w:ascii="Calibri" w:hAnsi="Calibri" w:cs="Calibri"/>
+          <w:b/>
+          <w:sz w:val="24"/>
+          <w:szCs w:val="24"/>
+        </w:rPr>
+        <w:t xml:space="preserve"> y </w:t>
+      </w:r>
+      <w:r>
+        <w:rPr>
+          <w:rFonts w:ascii="Calibri" w:hAnsi="Calibri" w:cs="Calibri"/>
+          <w:b/>
+          <w:sz w:val="24"/>
+          <w:szCs w:val="24"/>
+        </w:rPr>
+        <w:t>7</w:t>
+      </w:r>
+      <w:r>
+        <w:rPr>
+          <w:rFonts w:ascii="Calibri" w:hAnsi="Calibri" w:cs="Calibri"/>
+          <w:b/>
+          <w:sz w:val="24"/>
+          <w:szCs w:val="24"/>
+        </w:rPr>
+        <w:t xml:space="preserve"> son el nombre de producto, unidades pedidas y precio por unidad aplicado a cada línea del pedido.</w:t>
+      </w:r>
+    </w:p>
+    <w:p>
+      <w:pPr>
+        <w:autoSpaceDE w:val="0"/>
+        <w:autoSpaceDN w:val="0"/>
+        <w:adjustRightInd w:val="0"/>
+        <w:spacing w:after="0" w:line="240" w:lineRule="auto"/>
+        <w:jc w:val="both"/>
+        <w:rPr>
+          <w:rFonts w:ascii="Calibri" w:hAnsi="Calibri" w:cs="Calibri"/>
+          <w:b/>
+          <w:sz w:val="24"/>
+          <w:szCs w:val="24"/>
+        </w:rPr>
+      </w:pPr>
+      <w:r>
+        <w:rPr>
+          <w:rFonts w:ascii="Calibri" w:hAnsi="Calibri" w:cs="Calibri"/>
+          <w:b/>
+          <w:sz w:val="24"/>
+          <w:szCs w:val="24"/>
+        </w:rPr>
+        <w:t xml:space="preserve">- </w:t>
+      </w:r>
+      <w:r>
+        <w:rPr>
+          <w:rFonts w:ascii="Calibri" w:hAnsi="Calibri" w:cs="Calibri"/>
+          <w:b/>
+          <w:sz w:val="24"/>
+          <w:szCs w:val="24"/>
+        </w:rPr>
+        <w:t>8</w:t>
+      </w:r>
+      <w:r>
+        <w:rPr>
+          <w:rFonts w:ascii="Calibri" w:hAnsi="Calibri" w:cs="Calibri"/>
+          <w:b/>
+          <w:sz w:val="24"/>
+          <w:szCs w:val="24"/>
+        </w:rPr>
+        <w:t xml:space="preserve"> es el</w:t>
+      </w:r>
+      <w:r>
+        <w:rPr>
+          <w:rFonts w:ascii="Calibri" w:hAnsi="Calibri" w:cs="Calibri"/>
+          <w:b/>
+          <w:sz w:val="24"/>
+          <w:szCs w:val="24"/>
+        </w:rPr>
+        <w:t xml:space="preserve"> número de líneas que tiene el pedido</w:t>
+      </w:r>
+      <w:r>
+        <w:rPr>
+          <w:rFonts w:ascii="Calibri" w:hAnsi="Calibri" w:cs="Calibri"/>
+          <w:b/>
+          <w:sz w:val="24"/>
+          <w:szCs w:val="24"/>
+        </w:rPr>
+        <w:t>.</w:t>
+      </w:r>
+    </w:p>
+    <w:p>
+      <w:pPr>
+        <w:autoSpaceDE w:val="0"/>
+        <w:autoSpaceDN w:val="0"/>
+        <w:adjustRightInd w:val="0"/>
+        <w:spacing w:after="0" w:line="240" w:lineRule="auto"/>
+        <w:jc w:val="both"/>
+        <w:rPr>
+          <w:rFonts w:ascii="Calibri" w:hAnsi="Calibri" w:cs="Calibri"/>
+          <w:b/>
+          <w:sz w:val="24"/>
+          <w:szCs w:val="24"/>
+        </w:rPr>
+      </w:pPr>
+      <w:r>
+        <w:rPr>
+          <w:rFonts w:ascii="Calibri" w:hAnsi="Calibri" w:cs="Calibri"/>
+          <w:b/>
+          <w:sz w:val="24"/>
+          <w:szCs w:val="24"/>
+        </w:rPr>
+        <w:t xml:space="preserve">- </w:t>
+      </w:r>
+      <w:r>
+        <w:rPr>
+          <w:rFonts w:ascii="Calibri" w:hAnsi="Calibri" w:cs="Calibri"/>
+          <w:b/>
+          <w:sz w:val="24"/>
+          <w:szCs w:val="24"/>
+        </w:rPr>
+        <w:t>9</w:t>
+      </w:r>
+      <w:r>
+        <w:rPr>
+          <w:rFonts w:ascii="Calibri" w:hAnsi="Calibri" w:cs="Calibri"/>
+          <w:b/>
+          <w:sz w:val="24"/>
+          <w:szCs w:val="24"/>
+        </w:rPr>
+        <w:t xml:space="preserve"> es el </w:t>
+      </w:r>
+      <w:r>
+        <w:rPr>
+          <w:rFonts w:ascii="Calibri" w:hAnsi="Calibri" w:cs="Calibri"/>
+          <w:b/>
+          <w:sz w:val="24"/>
+          <w:szCs w:val="24"/>
+        </w:rPr>
+        <w:t>importe total del pedido</w:t>
+      </w:r>
+      <w:r>
+        <w:rPr>
+          <w:rFonts w:ascii="Calibri" w:hAnsi="Calibri" w:cs="Calibri"/>
+          <w:b/>
+          <w:sz w:val="24"/>
+          <w:szCs w:val="24"/>
+        </w:rPr>
+        <w:t>.</w:t>
+      </w:r>
+    </w:p>
+    <w:p>
+      <w:pPr>
+        <w:autoSpaceDE w:val="0"/>
+        <w:autoSpaceDN w:val="0"/>
+        <w:adjustRightInd w:val="0"/>
+        <w:spacing w:after="0" w:line="240" w:lineRule="auto"/>
+        <w:jc w:val="both"/>
+        <w:rPr>
+          <w:rFonts w:ascii="Calibri" w:hAnsi="Calibri" w:cs="Calibri"/>
+          <w:b/>
+          <w:sz w:val="24"/>
+          <w:szCs w:val="24"/>
+        </w:rPr>
+      </w:pPr>
+      <w:r>
+        <w:rPr>
+          <w:rFonts w:ascii="Calibri" w:hAnsi="Calibri" w:cs="Calibri"/>
+          <w:b/>
+          <w:sz w:val="24"/>
+          <w:szCs w:val="24"/>
+        </w:rPr>
+        <w:t xml:space="preserve">- </w:t>
+      </w:r>
+      <w:r>
+        <w:rPr>
+          <w:rFonts w:ascii="Calibri" w:hAnsi="Calibri" w:cs="Calibri"/>
+          <w:b/>
+          <w:sz w:val="24"/>
+          <w:szCs w:val="24"/>
+        </w:rPr>
+        <w:t>10</w:t>
+      </w:r>
+      <w:r>
+        <w:rPr>
+          <w:rFonts w:ascii="Calibri" w:hAnsi="Calibri" w:cs="Calibri"/>
+          <w:b/>
+          <w:sz w:val="24"/>
+          <w:szCs w:val="24"/>
+        </w:rPr>
+        <w:t xml:space="preserve"> </w:t>
+      </w:r>
+      <w:r>
+        <w:rPr>
+          <w:rFonts w:ascii="Calibri" w:hAnsi="Calibri" w:cs="Calibri"/>
+          <w:b/>
+          <w:sz w:val="24"/>
+          <w:szCs w:val="24"/>
+        </w:rPr>
+        <w:t>e</w:t>
+      </w:r>
+      <w:r>
+        <w:rPr>
+          <w:rFonts w:ascii="Calibri" w:hAnsi="Calibri" w:cs="Calibri"/>
+          <w:b/>
+          <w:sz w:val="24"/>
+          <w:szCs w:val="24"/>
+        </w:rPr>
+        <w:t>s el importe total de los pedidos del cliente</w:t>
+      </w:r>
+      <w:r>
+        <w:rPr>
+          <w:rFonts w:ascii="Calibri" w:hAnsi="Calibri" w:cs="Calibri"/>
+          <w:b/>
+          <w:sz w:val="24"/>
+          <w:szCs w:val="24"/>
+        </w:rPr>
+        <w:t>.</w:t>
+      </w:r>
+    </w:p>
+    <w:p>
+      <w:pPr>
+        <w:autoSpaceDE w:val="0"/>
+        <w:autoSpaceDN w:val="0"/>
+        <w:adjustRightInd w:val="0"/>
+        <w:spacing w:after="0" w:line="240" w:lineRule="auto"/>
+        <w:jc w:val="both"/>
+        <w:rPr>
+          <w:rFonts w:ascii="Calibri" w:hAnsi="Calibri" w:cs="Calibri"/>
+          <w:b/>
+          <w:sz w:val="24"/>
+          <w:szCs w:val="24"/>
+        </w:rPr>
+      </w:pPr>
+      <w:r>
+        <w:rPr>
+          <w:rFonts w:ascii="Calibri" w:hAnsi="Calibri" w:cs="Calibri"/>
+          <w:b/>
+          <w:sz w:val="24"/>
+          <w:szCs w:val="24"/>
+        </w:rPr>
+        <w:t>- 1</w:t>
+      </w:r>
+      <w:r>
+        <w:rPr>
+          <w:rFonts w:ascii="Calibri" w:hAnsi="Calibri" w:cs="Calibri"/>
+          <w:b/>
+          <w:sz w:val="24"/>
+          <w:szCs w:val="24"/>
+        </w:rPr>
+        <w:t>1</w:t>
+      </w:r>
+      <w:r>
+        <w:rPr>
+          <w:rFonts w:ascii="Calibri" w:hAnsi="Calibri" w:cs="Calibri"/>
+          <w:b/>
+          <w:sz w:val="24"/>
+          <w:szCs w:val="24"/>
+        </w:rPr>
+        <w:t xml:space="preserve"> es el importe total de todos los pedidos.</w:t>
+      </w:r>
+    </w:p>
+    <w:p>
+      <w:pPr>
+        <w:autoSpaceDE w:val="0"/>
+        <w:autoSpaceDN w:val="0"/>
+        <w:adjustRightInd w:val="0"/>
+        <w:spacing w:after="0" w:line="240" w:lineRule="auto"/>
+        <w:rPr>
+          <w:rFonts w:ascii="Calibri" w:hAnsi="Calibri" w:cs="Calibri"/>
+          <w:b/>
+          <w:sz w:val="24"/>
+          <w:szCs w:val="24"/>
+        </w:rPr>
+      </w:pPr>
+    </w:p>
+    <w:p>
+      <w:pPr>
+        <w:autoSpaceDE w:val="0"/>
+        <w:autoSpaceDN w:val="0"/>
+        <w:adjustRightInd w:val="0"/>
+        <w:spacing w:after="0" w:line="240" w:lineRule="auto"/>
+        <w:jc w:val="both"/>
+        <w:rPr>
+          <w:rFonts w:ascii="Calibri" w:hAnsi="Calibri" w:cs="Calibri"/>
+          <w:b/>
+          <w:sz w:val="24"/>
+          <w:szCs w:val="24"/>
+        </w:rPr>
+      </w:pPr>
+      <w:r>
+        <w:rPr>
+          <w:rFonts w:ascii="Calibri" w:hAnsi="Calibri" w:cs="Calibri"/>
+          <w:b/>
+          <w:sz w:val="24"/>
+          <w:szCs w:val="24"/>
+        </w:rPr>
+        <w:t>El listado irá ordenado por apellido</w:t>
+      </w:r>
+      <w:r>
+        <w:rPr>
+          <w:rFonts w:ascii="Calibri" w:hAnsi="Calibri" w:cs="Calibri"/>
+          <w:b/>
+          <w:sz w:val="24"/>
+          <w:szCs w:val="24"/>
+        </w:rPr>
+        <w:t>s del cliente</w:t>
+      </w:r>
+      <w:r>
+        <w:rPr>
+          <w:rFonts w:ascii="Calibri" w:hAnsi="Calibri" w:cs="Calibri"/>
+          <w:b/>
+          <w:sz w:val="24"/>
+          <w:szCs w:val="24"/>
+        </w:rPr>
+        <w:t>.</w:t>
+      </w:r>
+    </w:p>
+    <w:p>
+      <w:pPr>
+        <w:autoSpaceDE w:val="0"/>
+        <w:autoSpaceDN w:val="0"/>
+        <w:adjustRightInd w:val="0"/>
+        <w:spacing w:after="0" w:line="240" w:lineRule="auto"/>
+        <w:jc w:val="both"/>
+        <w:rPr>
+          <w:rFonts w:ascii="Calibri" w:hAnsi="Calibri" w:cs="Calibri"/>
+          <w:b/>
+          <w:sz w:val="24"/>
+          <w:szCs w:val="24"/>
+        </w:rPr>
+      </w:pPr>
+    </w:p>
+    <w:p>
+      <w:pPr>
+        <w:autoSpaceDE w:val="0"/>
+        <w:autoSpaceDN w:val="0"/>
+        <w:adjustRightInd w:val="0"/>
+        <w:spacing w:after="0" w:line="240" w:lineRule="auto"/>
+        <w:jc w:val="both"/>
+        <w:rPr>
+          <w:b/>
+        </w:rPr>
+      </w:pPr>
+      <w:r>
+        <w:rPr>
+          <w:rFonts w:ascii="Calibri" w:hAnsi="Calibri" w:cs="Calibri"/>
+          <w:b/>
+          <w:sz w:val="24"/>
+          <w:szCs w:val="24"/>
+        </w:rPr>
         <w:lastRenderedPageBreak/>
-        <w:t>Datos del pedido:……..(1) Cliente:…(2) Empleado que atendió:…….(3) Fecha: ………</w:t>
-      </w:r>
-      <w:proofErr w:type="gramStart"/>
-      <w:r>
-        <w:rPr>
-          <w:rFonts w:ascii="Calibri" w:hAnsi="Calibri" w:cs="Calibri"/>
-          <w:b/>
-          <w:sz w:val="24"/>
-          <w:szCs w:val="24"/>
-        </w:rPr>
-        <w:t>..(</w:t>
-      </w:r>
-      <w:proofErr w:type="gramEnd"/>
-      <w:r>
-        <w:rPr>
-          <w:rFonts w:ascii="Calibri" w:hAnsi="Calibri" w:cs="Calibri"/>
-          <w:b/>
-          <w:sz w:val="24"/>
-          <w:szCs w:val="24"/>
-        </w:rPr>
-        <w:t>4)</w:t>
-      </w:r>
-    </w:p>
-    <w:p>
-      <w:pPr>
-        <w:autoSpaceDE w:val="0"/>
-        <w:autoSpaceDN w:val="0"/>
-        <w:adjustRightInd w:val="0"/>
-        <w:spacing w:after="0" w:line="240" w:lineRule="auto"/>
-        <w:rPr>
-          <w:rFonts w:ascii="Calibri" w:hAnsi="Calibri" w:cs="Calibri"/>
-          <w:b/>
-          <w:sz w:val="24"/>
-          <w:szCs w:val="24"/>
-        </w:rPr>
-      </w:pPr>
-      <w:r>
-        <w:rPr>
-          <w:rFonts w:ascii="Calibri" w:hAnsi="Calibri" w:cs="Calibri"/>
-          <w:b/>
-          <w:sz w:val="24"/>
-          <w:szCs w:val="24"/>
-        </w:rPr>
-        <w:t>Nombre de producto: ………</w:t>
-      </w:r>
-      <w:proofErr w:type="gramStart"/>
-      <w:r>
-        <w:rPr>
-          <w:rFonts w:ascii="Calibri" w:hAnsi="Calibri" w:cs="Calibri"/>
-          <w:b/>
-          <w:sz w:val="24"/>
-          <w:szCs w:val="24"/>
-        </w:rPr>
-        <w:t>..(</w:t>
-      </w:r>
-      <w:proofErr w:type="gramEnd"/>
-      <w:r>
-        <w:rPr>
-          <w:rFonts w:ascii="Calibri" w:hAnsi="Calibri" w:cs="Calibri"/>
-          <w:b/>
-          <w:sz w:val="24"/>
-          <w:szCs w:val="24"/>
-        </w:rPr>
-        <w:t>5)   unidades pedidas: ………..(6) precio por unidad: …….(7)</w:t>
-      </w:r>
-    </w:p>
-    <w:p>
-      <w:pPr>
-        <w:autoSpaceDE w:val="0"/>
-        <w:autoSpaceDN w:val="0"/>
-        <w:adjustRightInd w:val="0"/>
-        <w:spacing w:after="0" w:line="240" w:lineRule="auto"/>
-        <w:rPr>
-          <w:rFonts w:ascii="Calibri" w:hAnsi="Calibri" w:cs="Calibri"/>
-          <w:b/>
-          <w:sz w:val="24"/>
-          <w:szCs w:val="24"/>
-        </w:rPr>
-      </w:pPr>
-      <w:r>
-        <w:rPr>
-          <w:rFonts w:ascii="Calibri" w:hAnsi="Calibri" w:cs="Calibri"/>
-          <w:b/>
-          <w:sz w:val="24"/>
-          <w:szCs w:val="24"/>
-        </w:rPr>
-        <w:t>Número de líneas del pedido :…………..(8)</w:t>
-      </w:r>
-    </w:p>
-    <w:p>
-      <w:pPr>
-        <w:autoSpaceDE w:val="0"/>
-        <w:autoSpaceDN w:val="0"/>
-        <w:adjustRightInd w:val="0"/>
-        <w:spacing w:after="0" w:line="240" w:lineRule="auto"/>
-        <w:rPr>
-          <w:rFonts w:ascii="Calibri" w:hAnsi="Calibri" w:cs="Calibri"/>
-          <w:b/>
-          <w:sz w:val="24"/>
-          <w:szCs w:val="24"/>
-        </w:rPr>
-      </w:pPr>
-      <w:r>
-        <w:rPr>
-          <w:rFonts w:ascii="Calibri" w:hAnsi="Calibri" w:cs="Calibri"/>
-          <w:b/>
-          <w:sz w:val="24"/>
-          <w:szCs w:val="24"/>
-        </w:rPr>
-        <w:t>Importe total del pedido:…………..(9)</w:t>
-      </w:r>
-    </w:p>
-    <w:p>
-      <w:pPr>
-        <w:autoSpaceDE w:val="0"/>
-        <w:autoSpaceDN w:val="0"/>
-        <w:adjustRightInd w:val="0"/>
-        <w:spacing w:after="0" w:line="240" w:lineRule="auto"/>
-        <w:rPr>
-          <w:rFonts w:ascii="Calibri" w:hAnsi="Calibri" w:cs="Calibri"/>
-          <w:b/>
-          <w:sz w:val="24"/>
-          <w:szCs w:val="24"/>
-        </w:rPr>
-      </w:pPr>
-      <w:r>
-        <w:rPr>
-          <w:rFonts w:ascii="Calibri" w:hAnsi="Calibri" w:cs="Calibri"/>
-          <w:b/>
-          <w:sz w:val="24"/>
-          <w:szCs w:val="24"/>
-        </w:rPr>
-        <w:t>---------------</w:t>
-      </w:r>
-    </w:p>
-    <w:p>
-      <w:pPr>
-        <w:autoSpaceDE w:val="0"/>
-        <w:autoSpaceDN w:val="0"/>
-        <w:adjustRightInd w:val="0"/>
-        <w:spacing w:after="0" w:line="240" w:lineRule="auto"/>
-        <w:rPr>
-          <w:rFonts w:ascii="Calibri" w:hAnsi="Calibri" w:cs="Calibri"/>
-          <w:b/>
-          <w:sz w:val="24"/>
-          <w:szCs w:val="24"/>
-        </w:rPr>
-      </w:pPr>
-      <w:r>
-        <w:rPr>
-          <w:rFonts w:ascii="Calibri" w:hAnsi="Calibri" w:cs="Calibri"/>
-          <w:b/>
-          <w:sz w:val="24"/>
-          <w:szCs w:val="24"/>
-        </w:rPr>
-        <w:t>Importe total de todos los pedidos del cliente:…………..(</w:t>
-      </w:r>
-      <w:r>
-        <w:rPr>
-          <w:rFonts w:ascii="Calibri" w:hAnsi="Calibri" w:cs="Calibri"/>
-          <w:b/>
-          <w:sz w:val="24"/>
-          <w:szCs w:val="24"/>
-        </w:rPr>
-        <w:t>10</w:t>
-      </w:r>
-      <w:r>
-        <w:rPr>
-          <w:rFonts w:ascii="Calibri" w:hAnsi="Calibri" w:cs="Calibri"/>
-          <w:b/>
-          <w:sz w:val="24"/>
-          <w:szCs w:val="24"/>
-        </w:rPr>
-        <w:t>)</w:t>
-      </w:r>
-    </w:p>
-    <w:p>
-      <w:pPr>
-        <w:autoSpaceDE w:val="0"/>
-        <w:autoSpaceDN w:val="0"/>
-        <w:adjustRightInd w:val="0"/>
-        <w:spacing w:after="0" w:line="240" w:lineRule="auto"/>
-        <w:rPr>
-          <w:rFonts w:ascii="Calibri" w:hAnsi="Calibri" w:cs="Calibri"/>
-          <w:b/>
-          <w:sz w:val="24"/>
-          <w:szCs w:val="24"/>
-        </w:rPr>
-      </w:pPr>
-    </w:p>
-    <w:p>
-      <w:pPr>
-        <w:autoSpaceDE w:val="0"/>
-        <w:autoSpaceDN w:val="0"/>
-        <w:adjustRightInd w:val="0"/>
-        <w:spacing w:after="0" w:line="240" w:lineRule="auto"/>
-        <w:rPr>
-          <w:rFonts w:ascii="Calibri" w:hAnsi="Calibri" w:cs="Calibri"/>
-          <w:b/>
-          <w:sz w:val="24"/>
-          <w:szCs w:val="24"/>
-        </w:rPr>
-      </w:pPr>
-      <w:r>
-        <w:rPr>
-          <w:rFonts w:ascii="Calibri" w:hAnsi="Calibri" w:cs="Calibri"/>
-          <w:b/>
-          <w:sz w:val="24"/>
-          <w:szCs w:val="24"/>
-        </w:rPr>
-        <w:t>-  -  -</w:t>
-      </w:r>
-    </w:p>
-    <w:p>
-      <w:pPr>
-        <w:autoSpaceDE w:val="0"/>
-        <w:autoSpaceDN w:val="0"/>
-        <w:adjustRightInd w:val="0"/>
-        <w:spacing w:after="0" w:line="240" w:lineRule="auto"/>
-        <w:rPr>
-          <w:rFonts w:ascii="Calibri" w:hAnsi="Calibri" w:cs="Calibri"/>
-          <w:b/>
-          <w:sz w:val="24"/>
-          <w:szCs w:val="24"/>
-        </w:rPr>
-      </w:pPr>
-    </w:p>
-    <w:p>
-      <w:pPr>
-        <w:autoSpaceDE w:val="0"/>
-        <w:autoSpaceDN w:val="0"/>
-        <w:adjustRightInd w:val="0"/>
-        <w:spacing w:after="0" w:line="240" w:lineRule="auto"/>
-        <w:rPr>
-          <w:rFonts w:ascii="Calibri" w:hAnsi="Calibri" w:cs="Calibri"/>
-          <w:b/>
-          <w:sz w:val="24"/>
-          <w:szCs w:val="24"/>
-        </w:rPr>
-      </w:pPr>
-      <w:r>
-        <w:rPr>
-          <w:rFonts w:ascii="Calibri" w:hAnsi="Calibri" w:cs="Calibri"/>
-          <w:b/>
-          <w:sz w:val="24"/>
-          <w:szCs w:val="24"/>
-        </w:rPr>
-        <w:t>Importe total de todos los pedido</w:t>
-      </w:r>
-      <w:r>
-        <w:rPr>
-          <w:rFonts w:ascii="Calibri" w:hAnsi="Calibri" w:cs="Calibri"/>
-          <w:b/>
-          <w:sz w:val="24"/>
-          <w:szCs w:val="24"/>
-        </w:rPr>
-        <w:t>s</w:t>
-      </w:r>
-      <w:r>
-        <w:rPr>
-          <w:rFonts w:ascii="Calibri" w:hAnsi="Calibri" w:cs="Calibri"/>
-          <w:b/>
-          <w:sz w:val="24"/>
-          <w:szCs w:val="24"/>
-        </w:rPr>
-        <w:t>:…………..(</w:t>
-      </w:r>
-      <w:r>
-        <w:rPr>
-          <w:rFonts w:ascii="Calibri" w:hAnsi="Calibri" w:cs="Calibri"/>
-          <w:b/>
-          <w:sz w:val="24"/>
-          <w:szCs w:val="24"/>
-        </w:rPr>
-        <w:t>1</w:t>
-      </w:r>
-      <w:r>
-        <w:rPr>
-          <w:rFonts w:ascii="Calibri" w:hAnsi="Calibri" w:cs="Calibri"/>
-          <w:b/>
-          <w:sz w:val="24"/>
-          <w:szCs w:val="24"/>
-        </w:rPr>
-        <w:t>1</w:t>
-      </w:r>
-      <w:r>
-        <w:rPr>
-          <w:rFonts w:ascii="Calibri" w:hAnsi="Calibri" w:cs="Calibri"/>
-          <w:b/>
-          <w:sz w:val="24"/>
-          <w:szCs w:val="24"/>
-        </w:rPr>
-        <w:t>)</w:t>
-      </w:r>
-    </w:p>
-    <w:p>
-      <w:pPr>
-        <w:autoSpaceDE w:val="0"/>
-        <w:autoSpaceDN w:val="0"/>
-        <w:adjustRightInd w:val="0"/>
-        <w:spacing w:after="0" w:line="240" w:lineRule="auto"/>
-        <w:rPr>
-          <w:rFonts w:ascii="Calibri" w:hAnsi="Calibri" w:cs="Calibri"/>
-          <w:b/>
-          <w:sz w:val="24"/>
-          <w:szCs w:val="24"/>
-        </w:rPr>
-      </w:pPr>
-      <w:r>
-        <w:rPr>
-          <w:rFonts w:ascii="Calibri" w:hAnsi="Calibri" w:cs="Calibri"/>
-          <w:b/>
-          <w:sz w:val="24"/>
-          <w:szCs w:val="24"/>
-        </w:rPr>
-        <w:t>*********************************************************</w:t>
-      </w:r>
-    </w:p>
-    <w:p>
-      <w:pPr>
-        <w:autoSpaceDE w:val="0"/>
-        <w:autoSpaceDN w:val="0"/>
-        <w:adjustRightInd w:val="0"/>
-        <w:spacing w:after="0" w:line="240" w:lineRule="auto"/>
-        <w:rPr>
-          <w:rFonts w:ascii="Calibri" w:hAnsi="Calibri" w:cs="Calibri"/>
-          <w:b/>
-          <w:sz w:val="24"/>
-          <w:szCs w:val="24"/>
-        </w:rPr>
-      </w:pPr>
-    </w:p>
-    <w:p>
-      <w:pPr>
-        <w:autoSpaceDE w:val="0"/>
-        <w:autoSpaceDN w:val="0"/>
-        <w:adjustRightInd w:val="0"/>
-        <w:spacing w:after="0" w:line="240" w:lineRule="auto"/>
-        <w:rPr>
-          <w:rFonts w:ascii="Calibri" w:hAnsi="Calibri" w:cs="Calibri"/>
-          <w:b/>
-          <w:sz w:val="24"/>
-          <w:szCs w:val="24"/>
-        </w:rPr>
-      </w:pPr>
-      <w:r>
-        <w:rPr>
-          <w:rFonts w:ascii="Calibri" w:hAnsi="Calibri" w:cs="Calibri"/>
-          <w:b/>
-          <w:sz w:val="24"/>
-          <w:szCs w:val="24"/>
-        </w:rPr>
-        <w:t>Donde:</w:t>
-      </w:r>
-    </w:p>
-    <w:p>
-      <w:pPr>
-        <w:autoSpaceDE w:val="0"/>
-        <w:autoSpaceDN w:val="0"/>
-        <w:adjustRightInd w:val="0"/>
-        <w:spacing w:after="0" w:line="240" w:lineRule="auto"/>
-        <w:jc w:val="both"/>
-        <w:rPr>
-          <w:rFonts w:ascii="Calibri" w:hAnsi="Calibri" w:cs="Calibri"/>
-          <w:b/>
-          <w:sz w:val="24"/>
-          <w:szCs w:val="24"/>
-        </w:rPr>
-      </w:pPr>
-      <w:r>
-        <w:rPr>
-          <w:rFonts w:ascii="Calibri" w:hAnsi="Calibri" w:cs="Calibri"/>
-          <w:b/>
-          <w:sz w:val="24"/>
-          <w:szCs w:val="24"/>
-        </w:rPr>
-        <w:t>- 1,2</w:t>
-      </w:r>
-      <w:r>
-        <w:rPr>
-          <w:rFonts w:ascii="Calibri" w:hAnsi="Calibri" w:cs="Calibri"/>
-          <w:b/>
-          <w:sz w:val="24"/>
-          <w:szCs w:val="24"/>
-        </w:rPr>
-        <w:t xml:space="preserve">, </w:t>
-      </w:r>
-      <w:r>
-        <w:rPr>
-          <w:rFonts w:ascii="Calibri" w:hAnsi="Calibri" w:cs="Calibri"/>
-          <w:b/>
-          <w:sz w:val="24"/>
-          <w:szCs w:val="24"/>
-        </w:rPr>
-        <w:t>3</w:t>
-      </w:r>
-      <w:r>
-        <w:rPr>
-          <w:rFonts w:ascii="Calibri" w:hAnsi="Calibri" w:cs="Calibri"/>
-          <w:b/>
-          <w:sz w:val="24"/>
-          <w:szCs w:val="24"/>
-        </w:rPr>
-        <w:t xml:space="preserve"> y 4</w:t>
-      </w:r>
-      <w:r>
-        <w:rPr>
-          <w:rFonts w:ascii="Calibri" w:hAnsi="Calibri" w:cs="Calibri"/>
-          <w:b/>
-          <w:sz w:val="24"/>
-          <w:szCs w:val="24"/>
-        </w:rPr>
-        <w:t xml:space="preserve"> corresponden a </w:t>
-      </w:r>
-      <w:r>
-        <w:rPr>
-          <w:rFonts w:ascii="Calibri" w:hAnsi="Calibri" w:cs="Calibri"/>
-          <w:b/>
-          <w:sz w:val="24"/>
-          <w:szCs w:val="24"/>
-        </w:rPr>
-        <w:t>número de pedido</w:t>
-      </w:r>
-      <w:r>
-        <w:rPr>
-          <w:rFonts w:ascii="Calibri" w:hAnsi="Calibri" w:cs="Calibri"/>
-          <w:b/>
-          <w:sz w:val="24"/>
-          <w:szCs w:val="24"/>
-        </w:rPr>
-        <w:t xml:space="preserve">, </w:t>
-      </w:r>
-      <w:r>
-        <w:rPr>
-          <w:rFonts w:ascii="Calibri" w:hAnsi="Calibri" w:cs="Calibri"/>
-          <w:b/>
-          <w:sz w:val="24"/>
-          <w:szCs w:val="24"/>
-        </w:rPr>
-        <w:t>apellidos del cliente</w:t>
-      </w:r>
-      <w:r>
-        <w:rPr>
-          <w:rFonts w:ascii="Calibri" w:hAnsi="Calibri" w:cs="Calibri"/>
-          <w:b/>
-          <w:sz w:val="24"/>
-          <w:szCs w:val="24"/>
-        </w:rPr>
-        <w:t>,</w:t>
-      </w:r>
-      <w:r>
-        <w:rPr>
-          <w:rFonts w:ascii="Calibri" w:hAnsi="Calibri" w:cs="Calibri"/>
-          <w:b/>
-          <w:sz w:val="24"/>
-          <w:szCs w:val="24"/>
-        </w:rPr>
-        <w:t xml:space="preserve"> apellidos</w:t>
-      </w:r>
-      <w:r>
-        <w:rPr>
-          <w:rFonts w:ascii="Calibri" w:hAnsi="Calibri" w:cs="Calibri"/>
-          <w:b/>
-          <w:sz w:val="24"/>
-          <w:szCs w:val="24"/>
-        </w:rPr>
-        <w:t xml:space="preserve"> del</w:t>
-      </w:r>
-      <w:r>
-        <w:rPr>
-          <w:rFonts w:ascii="Calibri" w:hAnsi="Calibri" w:cs="Calibri"/>
-          <w:b/>
-          <w:sz w:val="24"/>
-          <w:szCs w:val="24"/>
-        </w:rPr>
-        <w:t xml:space="preserve"> </w:t>
-      </w:r>
-      <w:r>
-        <w:rPr>
-          <w:rFonts w:ascii="Calibri" w:hAnsi="Calibri" w:cs="Calibri"/>
-          <w:b/>
-          <w:sz w:val="24"/>
-          <w:szCs w:val="24"/>
-        </w:rPr>
-        <w:t>empleado</w:t>
-      </w:r>
-      <w:r>
-        <w:rPr>
-          <w:rFonts w:ascii="Calibri" w:hAnsi="Calibri" w:cs="Calibri"/>
-          <w:b/>
-          <w:sz w:val="24"/>
-          <w:szCs w:val="24"/>
-        </w:rPr>
-        <w:t xml:space="preserve"> y fecha del pedido</w:t>
-      </w:r>
-      <w:r>
-        <w:rPr>
-          <w:rFonts w:ascii="Calibri" w:hAnsi="Calibri" w:cs="Calibri"/>
-          <w:b/>
-          <w:sz w:val="24"/>
-          <w:szCs w:val="24"/>
-        </w:rPr>
-        <w:t>.</w:t>
-      </w:r>
-    </w:p>
-    <w:p>
-      <w:pPr>
-        <w:autoSpaceDE w:val="0"/>
-        <w:autoSpaceDN w:val="0"/>
-        <w:adjustRightInd w:val="0"/>
-        <w:spacing w:after="0" w:line="240" w:lineRule="auto"/>
-        <w:jc w:val="both"/>
-        <w:rPr>
-          <w:rFonts w:ascii="Calibri" w:hAnsi="Calibri" w:cs="Calibri"/>
-          <w:b/>
-          <w:sz w:val="24"/>
-          <w:szCs w:val="24"/>
-        </w:rPr>
-      </w:pPr>
-      <w:r>
-        <w:rPr>
-          <w:rFonts w:ascii="Calibri" w:hAnsi="Calibri" w:cs="Calibri"/>
-          <w:b/>
-          <w:sz w:val="24"/>
-          <w:szCs w:val="24"/>
-        </w:rPr>
-        <w:t xml:space="preserve">- </w:t>
-      </w:r>
-      <w:r>
-        <w:rPr>
-          <w:rFonts w:ascii="Calibri" w:hAnsi="Calibri" w:cs="Calibri"/>
-          <w:b/>
-          <w:sz w:val="24"/>
-          <w:szCs w:val="24"/>
-        </w:rPr>
-        <w:t>5</w:t>
-      </w:r>
-      <w:r>
-        <w:rPr>
-          <w:rFonts w:ascii="Calibri" w:hAnsi="Calibri" w:cs="Calibri"/>
-          <w:b/>
-          <w:sz w:val="24"/>
-          <w:szCs w:val="24"/>
-        </w:rPr>
-        <w:t xml:space="preserve">, </w:t>
-      </w:r>
-      <w:r>
-        <w:rPr>
-          <w:rFonts w:ascii="Calibri" w:hAnsi="Calibri" w:cs="Calibri"/>
-          <w:b/>
-          <w:sz w:val="24"/>
-          <w:szCs w:val="24"/>
-        </w:rPr>
-        <w:t>6</w:t>
-      </w:r>
-      <w:r>
-        <w:rPr>
-          <w:rFonts w:ascii="Calibri" w:hAnsi="Calibri" w:cs="Calibri"/>
-          <w:b/>
-          <w:sz w:val="24"/>
-          <w:szCs w:val="24"/>
-        </w:rPr>
-        <w:t xml:space="preserve"> y </w:t>
-      </w:r>
-      <w:r>
-        <w:rPr>
-          <w:rFonts w:ascii="Calibri" w:hAnsi="Calibri" w:cs="Calibri"/>
-          <w:b/>
-          <w:sz w:val="24"/>
-          <w:szCs w:val="24"/>
-        </w:rPr>
-        <w:t>7</w:t>
-      </w:r>
-      <w:r>
-        <w:rPr>
-          <w:rFonts w:ascii="Calibri" w:hAnsi="Calibri" w:cs="Calibri"/>
-          <w:b/>
-          <w:sz w:val="24"/>
-          <w:szCs w:val="24"/>
-        </w:rPr>
-        <w:t xml:space="preserve"> son el nombre de producto, unidades pedidas y precio por unidad aplicado a cada línea del pedido.</w:t>
-      </w:r>
-    </w:p>
-    <w:p>
-      <w:pPr>
-        <w:autoSpaceDE w:val="0"/>
-        <w:autoSpaceDN w:val="0"/>
-        <w:adjustRightInd w:val="0"/>
-        <w:spacing w:after="0" w:line="240" w:lineRule="auto"/>
-        <w:jc w:val="both"/>
-        <w:rPr>
-          <w:rFonts w:ascii="Calibri" w:hAnsi="Calibri" w:cs="Calibri"/>
-          <w:b/>
-          <w:sz w:val="24"/>
-          <w:szCs w:val="24"/>
-        </w:rPr>
-      </w:pPr>
-      <w:r>
-        <w:rPr>
-          <w:rFonts w:ascii="Calibri" w:hAnsi="Calibri" w:cs="Calibri"/>
-          <w:b/>
-          <w:sz w:val="24"/>
-          <w:szCs w:val="24"/>
-        </w:rPr>
-        <w:t xml:space="preserve">- </w:t>
-      </w:r>
-      <w:r>
-        <w:rPr>
-          <w:rFonts w:ascii="Calibri" w:hAnsi="Calibri" w:cs="Calibri"/>
-          <w:b/>
-          <w:sz w:val="24"/>
-          <w:szCs w:val="24"/>
-        </w:rPr>
-        <w:t>8</w:t>
-      </w:r>
-      <w:r>
-        <w:rPr>
-          <w:rFonts w:ascii="Calibri" w:hAnsi="Calibri" w:cs="Calibri"/>
-          <w:b/>
-          <w:sz w:val="24"/>
-          <w:szCs w:val="24"/>
-        </w:rPr>
-        <w:t xml:space="preserve"> es el</w:t>
-      </w:r>
-      <w:r>
-        <w:rPr>
-          <w:rFonts w:ascii="Calibri" w:hAnsi="Calibri" w:cs="Calibri"/>
-          <w:b/>
-          <w:sz w:val="24"/>
-          <w:szCs w:val="24"/>
-        </w:rPr>
-        <w:t xml:space="preserve"> número de líneas que tiene el pedido</w:t>
-      </w:r>
-      <w:r>
-        <w:rPr>
-          <w:rFonts w:ascii="Calibri" w:hAnsi="Calibri" w:cs="Calibri"/>
-          <w:b/>
-          <w:sz w:val="24"/>
-          <w:szCs w:val="24"/>
-        </w:rPr>
-        <w:t>.</w:t>
-      </w:r>
-    </w:p>
-    <w:p>
-      <w:pPr>
-        <w:autoSpaceDE w:val="0"/>
-        <w:autoSpaceDN w:val="0"/>
-        <w:adjustRightInd w:val="0"/>
-        <w:spacing w:after="0" w:line="240" w:lineRule="auto"/>
-        <w:jc w:val="both"/>
-        <w:rPr>
-          <w:rFonts w:ascii="Calibri" w:hAnsi="Calibri" w:cs="Calibri"/>
-          <w:b/>
-          <w:sz w:val="24"/>
-          <w:szCs w:val="24"/>
-        </w:rPr>
-      </w:pPr>
-      <w:r>
-        <w:rPr>
-          <w:rFonts w:ascii="Calibri" w:hAnsi="Calibri" w:cs="Calibri"/>
-          <w:b/>
-          <w:sz w:val="24"/>
-          <w:szCs w:val="24"/>
-        </w:rPr>
-        <w:t xml:space="preserve">- </w:t>
-      </w:r>
-      <w:r>
-        <w:rPr>
-          <w:rFonts w:ascii="Calibri" w:hAnsi="Calibri" w:cs="Calibri"/>
-          <w:b/>
-          <w:sz w:val="24"/>
-          <w:szCs w:val="24"/>
-        </w:rPr>
-        <w:t>9</w:t>
-      </w:r>
-      <w:r>
-        <w:rPr>
-          <w:rFonts w:ascii="Calibri" w:hAnsi="Calibri" w:cs="Calibri"/>
-          <w:b/>
-          <w:sz w:val="24"/>
-          <w:szCs w:val="24"/>
-        </w:rPr>
-        <w:t xml:space="preserve"> es el </w:t>
-      </w:r>
-      <w:r>
-        <w:rPr>
-          <w:rFonts w:ascii="Calibri" w:hAnsi="Calibri" w:cs="Calibri"/>
-          <w:b/>
-          <w:sz w:val="24"/>
-          <w:szCs w:val="24"/>
-        </w:rPr>
-        <w:t>importe total del pedido</w:t>
-      </w:r>
-      <w:r>
-        <w:rPr>
-          <w:rFonts w:ascii="Calibri" w:hAnsi="Calibri" w:cs="Calibri"/>
-          <w:b/>
-          <w:sz w:val="24"/>
-          <w:szCs w:val="24"/>
-        </w:rPr>
-        <w:t>.</w:t>
-      </w:r>
-    </w:p>
-    <w:p>
-      <w:pPr>
-        <w:autoSpaceDE w:val="0"/>
-        <w:autoSpaceDN w:val="0"/>
-        <w:adjustRightInd w:val="0"/>
-        <w:spacing w:after="0" w:line="240" w:lineRule="auto"/>
-        <w:jc w:val="both"/>
-        <w:rPr>
-          <w:rFonts w:ascii="Calibri" w:hAnsi="Calibri" w:cs="Calibri"/>
-          <w:b/>
-          <w:sz w:val="24"/>
-          <w:szCs w:val="24"/>
-        </w:rPr>
-      </w:pPr>
-      <w:r>
-        <w:rPr>
-          <w:rFonts w:ascii="Calibri" w:hAnsi="Calibri" w:cs="Calibri"/>
-          <w:b/>
-          <w:sz w:val="24"/>
-          <w:szCs w:val="24"/>
-        </w:rPr>
-        <w:t xml:space="preserve">- </w:t>
-      </w:r>
-      <w:r>
-        <w:rPr>
-          <w:rFonts w:ascii="Calibri" w:hAnsi="Calibri" w:cs="Calibri"/>
-          <w:b/>
-          <w:sz w:val="24"/>
-          <w:szCs w:val="24"/>
-        </w:rPr>
-        <w:t>10</w:t>
-      </w:r>
-      <w:r>
-        <w:rPr>
-          <w:rFonts w:ascii="Calibri" w:hAnsi="Calibri" w:cs="Calibri"/>
-          <w:b/>
-          <w:sz w:val="24"/>
-          <w:szCs w:val="24"/>
-        </w:rPr>
-        <w:t xml:space="preserve"> </w:t>
-      </w:r>
-      <w:r>
-        <w:rPr>
-          <w:rFonts w:ascii="Calibri" w:hAnsi="Calibri" w:cs="Calibri"/>
-          <w:b/>
-          <w:sz w:val="24"/>
-          <w:szCs w:val="24"/>
-        </w:rPr>
-        <w:t>e</w:t>
-      </w:r>
-      <w:r>
-        <w:rPr>
-          <w:rFonts w:ascii="Calibri" w:hAnsi="Calibri" w:cs="Calibri"/>
-          <w:b/>
-          <w:sz w:val="24"/>
-          <w:szCs w:val="24"/>
-        </w:rPr>
-        <w:t>s el importe total de los pedidos del cliente</w:t>
-      </w:r>
-      <w:r>
-        <w:rPr>
-          <w:rFonts w:ascii="Calibri" w:hAnsi="Calibri" w:cs="Calibri"/>
-          <w:b/>
-          <w:sz w:val="24"/>
-          <w:szCs w:val="24"/>
-        </w:rPr>
-        <w:t>.</w:t>
-      </w:r>
-    </w:p>
-    <w:p>
-      <w:pPr>
-        <w:autoSpaceDE w:val="0"/>
-        <w:autoSpaceDN w:val="0"/>
-        <w:adjustRightInd w:val="0"/>
-        <w:spacing w:after="0" w:line="240" w:lineRule="auto"/>
-        <w:jc w:val="both"/>
-        <w:rPr>
-          <w:rFonts w:ascii="Calibri" w:hAnsi="Calibri" w:cs="Calibri"/>
-          <w:b/>
-          <w:sz w:val="24"/>
-          <w:szCs w:val="24"/>
-        </w:rPr>
-      </w:pPr>
-      <w:r>
-        <w:rPr>
-          <w:rFonts w:ascii="Calibri" w:hAnsi="Calibri" w:cs="Calibri"/>
-          <w:b/>
-          <w:sz w:val="24"/>
-          <w:szCs w:val="24"/>
-        </w:rPr>
-        <w:t>- 1</w:t>
-      </w:r>
-      <w:r>
-        <w:rPr>
-          <w:rFonts w:ascii="Calibri" w:hAnsi="Calibri" w:cs="Calibri"/>
-          <w:b/>
-          <w:sz w:val="24"/>
-          <w:szCs w:val="24"/>
-        </w:rPr>
-        <w:t>1</w:t>
-      </w:r>
-      <w:r>
-        <w:rPr>
-          <w:rFonts w:ascii="Calibri" w:hAnsi="Calibri" w:cs="Calibri"/>
-          <w:b/>
-          <w:sz w:val="24"/>
-          <w:szCs w:val="24"/>
-        </w:rPr>
-        <w:t xml:space="preserve"> es el importe total de todos los pedidos.</w:t>
-      </w:r>
-    </w:p>
-    <w:p>
-      <w:pPr>
-        <w:autoSpaceDE w:val="0"/>
-        <w:autoSpaceDN w:val="0"/>
-        <w:adjustRightInd w:val="0"/>
-        <w:spacing w:after="0" w:line="240" w:lineRule="auto"/>
-        <w:rPr>
-          <w:rFonts w:ascii="Calibri" w:hAnsi="Calibri" w:cs="Calibri"/>
-          <w:b/>
-          <w:sz w:val="24"/>
-          <w:szCs w:val="24"/>
-        </w:rPr>
-      </w:pPr>
-    </w:p>
-    <w:p>
-      <w:pPr>
-        <w:autoSpaceDE w:val="0"/>
-        <w:autoSpaceDN w:val="0"/>
-        <w:adjustRightInd w:val="0"/>
-        <w:spacing w:after="0" w:line="240" w:lineRule="auto"/>
-        <w:jc w:val="both"/>
-        <w:rPr>
-          <w:rFonts w:ascii="Calibri" w:hAnsi="Calibri" w:cs="Calibri"/>
-          <w:b/>
-          <w:sz w:val="24"/>
-          <w:szCs w:val="24"/>
-        </w:rPr>
-      </w:pPr>
-      <w:r>
-        <w:rPr>
-          <w:rFonts w:ascii="Calibri" w:hAnsi="Calibri" w:cs="Calibri"/>
-          <w:b/>
-          <w:sz w:val="24"/>
-          <w:szCs w:val="24"/>
-        </w:rPr>
-        <w:t>El listado irá ordenado por apellido</w:t>
-      </w:r>
-      <w:r>
-        <w:rPr>
-          <w:rFonts w:ascii="Calibri" w:hAnsi="Calibri" w:cs="Calibri"/>
-          <w:b/>
-          <w:sz w:val="24"/>
-          <w:szCs w:val="24"/>
-        </w:rPr>
-        <w:t>s del cliente</w:t>
-      </w:r>
-      <w:r>
-        <w:rPr>
-          <w:rFonts w:ascii="Calibri" w:hAnsi="Calibri" w:cs="Calibri"/>
-          <w:b/>
-          <w:sz w:val="24"/>
-          <w:szCs w:val="24"/>
-        </w:rPr>
-        <w:t>.</w:t>
-      </w:r>
-    </w:p>
-    <w:p>
-      <w:pPr>
-        <w:autoSpaceDE w:val="0"/>
-        <w:autoSpaceDN w:val="0"/>
-        <w:adjustRightInd w:val="0"/>
-        <w:spacing w:after="0" w:line="240" w:lineRule="auto"/>
-        <w:jc w:val="both"/>
-        <w:rPr>
-          <w:rFonts w:ascii="Calibri" w:hAnsi="Calibri" w:cs="Calibri"/>
-          <w:b/>
-          <w:sz w:val="24"/>
-          <w:szCs w:val="24"/>
-        </w:rPr>
-      </w:pPr>
-    </w:p>
-    <w:p>
-      <w:pPr>
-        <w:autoSpaceDE w:val="0"/>
-        <w:autoSpaceDN w:val="0"/>
-        <w:adjustRightInd w:val="0"/>
-        <w:spacing w:after="0" w:line="240" w:lineRule="auto"/>
-        <w:jc w:val="both"/>
-        <w:rPr>
-          <w:b/>
-        </w:rPr>
-      </w:pPr>
-      <w:r>
-        <w:rPr>
-          <w:rFonts w:ascii="Calibri" w:hAnsi="Calibri" w:cs="Calibri"/>
-          <w:b/>
-          <w:sz w:val="24"/>
-          <w:szCs w:val="24"/>
-        </w:rPr>
         <w:t xml:space="preserve">14. </w:t>
       </w:r>
       <w:r>
@@ -8550,7 +11465,7 @@
             <w:szCs w:val="18"/>
             <w:u w:val="single"/>
           </w:rPr>
-          <w:t>4</w:t>
+          <w:t>6</w:t>
         </w:r>
         <w:r>
           <w:rPr>
@@ -8599,7 +11514,7 @@
             <w:szCs w:val="18"/>
             <w:u w:val="single"/>
           </w:rPr>
-          <w:t>5</w:t>
+          <w:t>7</w:t>
         </w:r>
         <w:r>
           <w:rPr>

</xml_diff>